<commit_message>
feat: update R and doc
</commit_message>
<xml_diff>
--- a/doc/4BIGF-Lille.docx
+++ b/doc/4BIGF-Lille.docx
@@ -5,7 +5,11 @@
     <w:sdt>
       <w:sdtPr>
         <w:rPr>
-          <w:rFonts w:asciiTheme="minorHAnsi" w:hAnsiTheme="minorHAnsi" w:cstheme="minorHAnsi"/>
+          <w:rFonts w:asciiTheme="minorHAnsi" w:eastAsiaTheme="minorHAnsi" w:hAnsiTheme="minorHAnsi" w:cstheme="minorHAnsi"/>
+          <w:color w:val="auto"/>
+          <w:sz w:val="22"/>
+          <w:szCs w:val="22"/>
+          <w:lang w:eastAsia="en-US"/>
         </w:rPr>
         <w:id w:val="719322032"/>
         <w:docPartObj>
@@ -15,13 +19,8 @@
       </w:sdtPr>
       <w:sdtEndPr>
         <w:rPr>
-          <w:rFonts w:eastAsiaTheme="minorHAnsi"/>
           <w:b/>
           <w:bCs/>
-          <w:color w:val="auto"/>
-          <w:sz w:val="22"/>
-          <w:szCs w:val="22"/>
-          <w:lang w:eastAsia="en-US"/>
         </w:rPr>
       </w:sdtEndPr>
       <w:sdtContent>
@@ -1104,25 +1103,7 @@
         <w:rPr>
           <w:rFonts w:cstheme="minorHAnsi"/>
         </w:rPr>
-        <w:t xml:space="preserve">La </w:t>
-      </w:r>
-      <w:r>
-        <w:rPr>
-          <w:rFonts w:cstheme="minorHAnsi"/>
-        </w:rPr>
-        <w:t>COVID-19</w:t>
-      </w:r>
-      <w:r>
-        <w:rPr>
-          <w:rFonts w:cstheme="minorHAnsi"/>
-        </w:rPr>
-        <w:t>,</w:t>
-      </w:r>
-      <w:r>
-        <w:rPr>
-          <w:rFonts w:cstheme="minorHAnsi"/>
-        </w:rPr>
-        <w:t xml:space="preserve"> une pandémie</w:t>
+        <w:t>La COVID-19, une pandémie</w:t>
       </w:r>
       <w:r>
         <w:rPr>
@@ -1203,19 +1184,7 @@
         <w:rPr>
           <w:rFonts w:cstheme="minorHAnsi"/>
         </w:rPr>
-        <w:t xml:space="preserve">et par conséquent </w:t>
-      </w:r>
-      <w:r>
-        <w:rPr>
-          <w:rFonts w:cstheme="minorHAnsi"/>
-        </w:rPr>
-        <w:t>s'adapter à l'apprentissage à distance</w:t>
-      </w:r>
-      <w:r>
-        <w:rPr>
-          <w:rFonts w:cstheme="minorHAnsi"/>
-        </w:rPr>
-        <w:t xml:space="preserve"> en </w:t>
+        <w:t xml:space="preserve">et par conséquent s'adapter à l'apprentissage à distance en </w:t>
       </w:r>
       <w:r>
         <w:rPr>
@@ -1403,37 +1372,21 @@
         <w:rPr>
           <w:rFonts w:cstheme="minorHAnsi"/>
         </w:rPr>
-        <w:t xml:space="preserve">Le jeu de données fourni est un ensemble de données sur l'engagement </w:t>
-      </w:r>
-      <w:r>
-        <w:rPr>
-          <w:rFonts w:cstheme="minorHAnsi"/>
-        </w:rPr>
-        <w:t>« </w:t>
-      </w:r>
+        <w:t>Le jeu de données fourni est un ensemble de données sur l'engagement « </w:t>
+      </w:r>
+      <w:proofErr w:type="spellStart"/>
       <w:r>
         <w:rPr>
           <w:rFonts w:cstheme="minorHAnsi"/>
         </w:rPr>
         <w:t>edtech</w:t>
       </w:r>
-      <w:r>
-        <w:rPr>
-          <w:rFonts w:cstheme="minorHAnsi"/>
-        </w:rPr>
-        <w:t> » </w:t>
-      </w:r>
-      <w:r>
-        <w:rPr>
-          <w:rFonts w:cstheme="minorHAnsi"/>
-        </w:rPr>
-        <w:t>de plus de 200 districts scolaires</w:t>
-      </w:r>
-      <w:r>
-        <w:rPr>
-          <w:rFonts w:cstheme="minorHAnsi"/>
-        </w:rPr>
-        <w:t xml:space="preserve"> des </w:t>
+      <w:proofErr w:type="spellEnd"/>
+      <w:r>
+        <w:rPr>
+          <w:rFonts w:cstheme="minorHAnsi"/>
+        </w:rPr>
+        <w:t xml:space="preserve"> » de plus de 200 districts scolaires des </w:t>
       </w:r>
       <w:r>
         <w:rPr>
@@ -1445,25 +1398,7 @@
         <w:rPr>
           <w:rFonts w:cstheme="minorHAnsi"/>
         </w:rPr>
-        <w:t xml:space="preserve"> en 2020. </w:t>
-      </w:r>
-      <w:r>
-        <w:rPr>
-          <w:rFonts w:cstheme="minorHAnsi"/>
-        </w:rPr>
-        <w:t>Celui-ci</w:t>
-      </w:r>
-      <w:r>
-        <w:rPr>
-          <w:rFonts w:cstheme="minorHAnsi"/>
-        </w:rPr>
-        <w:t xml:space="preserve"> inclut trois ensembles de fichiers de base</w:t>
-      </w:r>
-      <w:r>
-        <w:rPr>
-          <w:rFonts w:cstheme="minorHAnsi"/>
-        </w:rPr>
-        <w:t>.</w:t>
+        <w:t xml:space="preserve"> en 2020. Celui-ci inclut trois ensembles de fichiers de base.</w:t>
       </w:r>
     </w:p>
     <w:p>
@@ -1519,7 +1454,35 @@
         <w:rPr>
           <w:rFonts w:cstheme="minorHAnsi"/>
         </w:rPr>
-        <w:t xml:space="preserve"> basé sur l'extension Student Chrome de la plateforme LearnPlatform. L'extension collecte les événements de chargement de page de plus de 10 000 produits de technologie éducative dans la bibliothèque de produits, y compris les sites Web, les applications, les applications Web, les programmes logiciels, les extensions, les livres électroniques, les matériels et les services utilisés dans les établissements d'enseignement. Les données sur l'engagement ont été agrégées au niveau du district scolaire, et chaque fichier représente les données d'un district scolaire.</w:t>
+        <w:t xml:space="preserve"> basé sur l'extension </w:t>
+      </w:r>
+      <w:proofErr w:type="spellStart"/>
+      <w:r>
+        <w:rPr>
+          <w:rFonts w:cstheme="minorHAnsi"/>
+        </w:rPr>
+        <w:t>Student</w:t>
+      </w:r>
+      <w:proofErr w:type="spellEnd"/>
+      <w:r>
+        <w:rPr>
+          <w:rFonts w:cstheme="minorHAnsi"/>
+        </w:rPr>
+        <w:t xml:space="preserve"> Chrome de la plateforme </w:t>
+      </w:r>
+      <w:proofErr w:type="spellStart"/>
+      <w:r>
+        <w:rPr>
+          <w:rFonts w:cstheme="minorHAnsi"/>
+        </w:rPr>
+        <w:t>LearnPlatform</w:t>
+      </w:r>
+      <w:proofErr w:type="spellEnd"/>
+      <w:r>
+        <w:rPr>
+          <w:rFonts w:cstheme="minorHAnsi"/>
+        </w:rPr>
+        <w:t>. L'extension collecte les événements de chargement de page de plus de 10 000 produits de technologie éducative dans la bibliothèque de produits, y compris les sites Web, les applications, les applications Web, les programmes logiciels, les extensions, les livres électroniques, les matériels et les services utilisés dans les établissements d'enseignement. Les données sur l'engagement ont été agrégées au niveau du district scolaire, et chaque fichier représente les données d'un district scolaire.</w:t>
       </w:r>
     </w:p>
     <w:p>
@@ -1536,6 +1499,7 @@
         </w:rPr>
         <w:t xml:space="preserve">Les données d'engagement sont agrégées au niveau du district scolaire, et chaque fichier du dossier </w:t>
       </w:r>
+      <w:proofErr w:type="spellStart"/>
       <w:r>
         <w:rPr>
           <w:rFonts w:cstheme="minorHAnsi"/>
@@ -1544,12 +1508,14 @@
         </w:rPr>
         <w:t>engagement_data</w:t>
       </w:r>
+      <w:proofErr w:type="spellEnd"/>
       <w:r>
         <w:rPr>
           <w:rFonts w:cstheme="minorHAnsi"/>
         </w:rPr>
         <w:t xml:space="preserve"> représente les données d'un district scolaire. Le nom de fichier à 4 chiffres représente </w:t>
       </w:r>
+      <w:proofErr w:type="spellStart"/>
       <w:r>
         <w:rPr>
           <w:rFonts w:cstheme="minorHAnsi"/>
@@ -1558,12 +1524,14 @@
         </w:rPr>
         <w:t>district_id</w:t>
       </w:r>
+      <w:proofErr w:type="spellEnd"/>
       <w:r>
         <w:rPr>
           <w:rFonts w:cstheme="minorHAnsi"/>
         </w:rPr>
         <w:t xml:space="preserve"> qui peut être utilisé pour établir un lien vers les informations du district, </w:t>
       </w:r>
+      <w:proofErr w:type="spellStart"/>
       <w:r>
         <w:rPr>
           <w:rFonts w:cstheme="minorHAnsi"/>
@@ -1572,23 +1540,12 @@
         </w:rPr>
         <w:t>lp_id</w:t>
       </w:r>
-      <w:r>
-        <w:rPr>
-          <w:rFonts w:cstheme="minorHAnsi"/>
-        </w:rPr>
-        <w:t xml:space="preserve"> peut être utilisé pour créer un lien vers des informations sur le produit</w:t>
-      </w:r>
-      <w:r>
-        <w:rPr>
-          <w:rFonts w:cstheme="minorHAnsi"/>
-        </w:rPr>
-        <w:t xml:space="preserve"> de technologie éducative</w:t>
-      </w:r>
-      <w:r>
-        <w:rPr>
-          <w:rFonts w:cstheme="minorHAnsi"/>
-        </w:rPr>
-        <w:t>.</w:t>
+      <w:proofErr w:type="spellEnd"/>
+      <w:r>
+        <w:rPr>
+          <w:rFonts w:cstheme="minorHAnsi"/>
+        </w:rPr>
+        <w:t xml:space="preserve"> peut être utilisé pour créer un lien vers des informations sur le produit de technologie éducative.</w:t>
       </w:r>
     </w:p>
     <w:p>
@@ -1724,14 +1681,7 @@
                 <w:rFonts w:cstheme="minorHAnsi"/>
                 <w:shd w:val="clear" w:color="auto" w:fill="FFFFFF"/>
               </w:rPr>
-              <w:t>D</w:t>
-            </w:r>
-            <w:r>
-              <w:rPr>
-                <w:rFonts w:cstheme="minorHAnsi"/>
-                <w:shd w:val="clear" w:color="auto" w:fill="FFFFFF"/>
-              </w:rPr>
-              <w:t>ate en "AAAA-MM-JJ"</w:t>
+              <w:t>Date en "AAAA-MM-JJ"</w:t>
             </w:r>
           </w:p>
         </w:tc>
@@ -1751,12 +1701,14 @@
                 <w:rFonts w:cstheme="minorHAnsi"/>
               </w:rPr>
             </w:pPr>
+            <w:proofErr w:type="spellStart"/>
             <w:r>
               <w:rPr>
                 <w:rFonts w:cstheme="minorHAnsi"/>
               </w:rPr>
               <w:t>lp_id</w:t>
             </w:r>
+            <w:proofErr w:type="spellEnd"/>
           </w:p>
         </w:tc>
         <w:tc>
@@ -1775,14 +1727,7 @@
                 <w:rFonts w:cstheme="minorHAnsi"/>
                 <w:shd w:val="clear" w:color="auto" w:fill="FFFFFF"/>
               </w:rPr>
-              <w:t>I</w:t>
-            </w:r>
-            <w:r>
-              <w:rPr>
-                <w:rFonts w:cstheme="minorHAnsi"/>
-                <w:shd w:val="clear" w:color="auto" w:fill="FFFFFF"/>
-              </w:rPr>
-              <w:t>dentifiant unique du produit</w:t>
+              <w:t>Identifiant unique du produit</w:t>
             </w:r>
           </w:p>
         </w:tc>
@@ -1802,12 +1747,14 @@
                 <w:rFonts w:cstheme="minorHAnsi"/>
               </w:rPr>
             </w:pPr>
+            <w:proofErr w:type="spellStart"/>
             <w:r>
               <w:rPr>
                 <w:rFonts w:cstheme="minorHAnsi"/>
               </w:rPr>
               <w:t>pct_access</w:t>
             </w:r>
+            <w:proofErr w:type="spellEnd"/>
           </w:p>
         </w:tc>
         <w:tc>
@@ -1845,12 +1792,14 @@
                 <w:rFonts w:cstheme="minorHAnsi"/>
               </w:rPr>
             </w:pPr>
+            <w:proofErr w:type="spellStart"/>
             <w:r>
               <w:rPr>
                 <w:rFonts w:cstheme="minorHAnsi"/>
               </w:rPr>
               <w:t>engagement_index</w:t>
             </w:r>
+            <w:proofErr w:type="spellEnd"/>
           </w:p>
         </w:tc>
         <w:tc>
@@ -1911,37 +1860,7 @@
           <w:rFonts w:cstheme="minorHAnsi"/>
         </w:rPr>
         <w:tab/>
-        <w:t>Ces données se présente sous la forme d’un</w:t>
-      </w:r>
-      <w:r>
-        <w:rPr>
-          <w:rFonts w:cstheme="minorHAnsi"/>
-        </w:rPr>
-        <w:t xml:space="preserve"> fichier </w:t>
-      </w:r>
-      <w:r>
-        <w:rPr>
-          <w:rFonts w:cstheme="minorHAnsi"/>
-        </w:rPr>
-        <w:t xml:space="preserve">.csv </w:t>
-      </w:r>
-      <w:r>
-        <w:rPr>
-          <w:rFonts w:cstheme="minorHAnsi"/>
-        </w:rPr>
-        <w:t>compren</w:t>
-      </w:r>
-      <w:r>
-        <w:rPr>
-          <w:rFonts w:cstheme="minorHAnsi"/>
-        </w:rPr>
-        <w:t>ant</w:t>
-      </w:r>
-      <w:r>
-        <w:rPr>
-          <w:rFonts w:cstheme="minorHAnsi"/>
-        </w:rPr>
-        <w:t xml:space="preserve"> des informations sur les caractéristiques des 372 meilleurs produits avec le plus d'utilisateurs en 2020.</w:t>
+        <w:t>Ces données se présente sous la forme d’un fichier .csv comprenant des informations sur les caractéristiques des 372 meilleurs produits avec le plus d'utilisateurs en 2020.</w:t>
       </w:r>
       <w:r>
         <w:rPr>
@@ -1985,7 +1904,21 @@
         <w:rPr>
           <w:rFonts w:cstheme="minorHAnsi"/>
         </w:rPr>
-        <w:t>font partie de la taxonomie des produits de LearnPlatform. Certains produits peuvent ne pas avoir d'étiquettes en raison d'un doublon, d'un manque d'URL précise ou d'autres raisons.</w:t>
+        <w:t xml:space="preserve">font partie de la taxonomie des produits de </w:t>
+      </w:r>
+      <w:proofErr w:type="spellStart"/>
+      <w:r>
+        <w:rPr>
+          <w:rFonts w:cstheme="minorHAnsi"/>
+        </w:rPr>
+        <w:t>LearnPlatform</w:t>
+      </w:r>
+      <w:proofErr w:type="spellEnd"/>
+      <w:r>
+        <w:rPr>
+          <w:rFonts w:cstheme="minorHAnsi"/>
+        </w:rPr>
+        <w:t>. Certains produits peuvent ne pas avoir d'étiquettes en raison d'un doublon, d'un manque d'URL précise ou d'autres raisons.</w:t>
       </w:r>
     </w:p>
     <w:tbl>
@@ -2204,7 +2137,21 @@
               <w:rPr>
                 <w:rFonts w:cstheme="minorHAnsi"/>
               </w:rPr>
-              <w:t>Provider/Company Name</w:t>
+              <w:t>Provider/</w:t>
+            </w:r>
+            <w:proofErr w:type="spellStart"/>
+            <w:r>
+              <w:rPr>
+                <w:rFonts w:cstheme="minorHAnsi"/>
+              </w:rPr>
+              <w:t>Company</w:t>
+            </w:r>
+            <w:proofErr w:type="spellEnd"/>
+            <w:r>
+              <w:rPr>
+                <w:rFonts w:cstheme="minorHAnsi"/>
+              </w:rPr>
+              <w:t xml:space="preserve"> Name</w:t>
             </w:r>
           </w:p>
         </w:tc>
@@ -2243,6 +2190,7 @@
                 <w:rFonts w:cstheme="minorHAnsi"/>
               </w:rPr>
             </w:pPr>
+            <w:proofErr w:type="spellStart"/>
             <w:r>
               <w:rPr>
                 <w:rFonts w:cstheme="minorHAnsi"/>
@@ -2259,7 +2207,14 @@
               <w:rPr>
                 <w:rFonts w:cstheme="minorHAnsi"/>
               </w:rPr>
-              <w:t>r(s)</w:t>
+              <w:t>r</w:t>
+            </w:r>
+            <w:proofErr w:type="spellEnd"/>
+            <w:r>
+              <w:rPr>
+                <w:rFonts w:cstheme="minorHAnsi"/>
+              </w:rPr>
+              <w:t>(s)</w:t>
             </w:r>
           </w:p>
         </w:tc>
@@ -2298,12 +2253,28 @@
                 <w:rFonts w:cstheme="minorHAnsi"/>
               </w:rPr>
             </w:pPr>
-            <w:r>
-              <w:rPr>
-                <w:rFonts w:cstheme="minorHAnsi"/>
-              </w:rPr>
-              <w:t>Primary Essential Function</w:t>
-            </w:r>
+            <w:proofErr w:type="spellStart"/>
+            <w:r>
+              <w:rPr>
+                <w:rFonts w:cstheme="minorHAnsi"/>
+              </w:rPr>
+              <w:t>Primary</w:t>
+            </w:r>
+            <w:proofErr w:type="spellEnd"/>
+            <w:r>
+              <w:rPr>
+                <w:rFonts w:cstheme="minorHAnsi"/>
+              </w:rPr>
+              <w:t xml:space="preserve"> Essential </w:t>
+            </w:r>
+            <w:proofErr w:type="spellStart"/>
+            <w:r>
+              <w:rPr>
+                <w:rFonts w:cstheme="minorHAnsi"/>
+              </w:rPr>
+              <w:t>Function</w:t>
+            </w:r>
+            <w:proofErr w:type="spellEnd"/>
           </w:p>
         </w:tc>
         <w:tc>
@@ -2387,37 +2358,7 @@
         <w:rPr>
           <w:rFonts w:cstheme="minorHAnsi"/>
         </w:rPr>
-        <w:t xml:space="preserve">Il s’agit d’un </w:t>
-      </w:r>
-      <w:r>
-        <w:rPr>
-          <w:rFonts w:cstheme="minorHAnsi"/>
-        </w:rPr>
-        <w:t>fichier</w:t>
-      </w:r>
-      <w:r>
-        <w:rPr>
-          <w:rFonts w:cstheme="minorHAnsi"/>
-        </w:rPr>
-        <w:t xml:space="preserve"> .csv</w:t>
-      </w:r>
-      <w:r>
-        <w:rPr>
-          <w:rFonts w:cstheme="minorHAnsi"/>
-        </w:rPr>
-        <w:t xml:space="preserve"> comp</w:t>
-      </w:r>
-      <w:r>
-        <w:rPr>
-          <w:rFonts w:cstheme="minorHAnsi"/>
-        </w:rPr>
-        <w:t>renant</w:t>
-      </w:r>
-      <w:r>
-        <w:rPr>
-          <w:rFonts w:cstheme="minorHAnsi"/>
-        </w:rPr>
-        <w:t xml:space="preserve"> des informations sur les caractéristiques des districts scolaires, y compris des données du NCES (pour la connexion IP) et de la FCC (pour les impayés)</w:t>
+        <w:t>Il s’agit d’un fichier .csv comprenant des informations sur les caractéristiques des districts scolaires, y compris des données du NCES (pour la connexion IP) et de la FCC (pour les impayés)</w:t>
       </w:r>
       <w:r>
         <w:rPr>
@@ -2558,12 +2499,14 @@
                 <w:rFonts w:cstheme="minorHAnsi"/>
               </w:rPr>
             </w:pPr>
+            <w:proofErr w:type="spellStart"/>
             <w:r>
               <w:rPr>
                 <w:rFonts w:cstheme="minorHAnsi"/>
               </w:rPr>
               <w:t>distict_id</w:t>
             </w:r>
+            <w:proofErr w:type="spellEnd"/>
           </w:p>
         </w:tc>
         <w:tc>
@@ -2707,12 +2650,28 @@
                 <w:rFonts w:cstheme="minorHAnsi"/>
               </w:rPr>
             </w:pPr>
-            <w:r>
-              <w:rPr>
-                <w:rFonts w:cstheme="minorHAnsi"/>
-              </w:rPr>
-              <w:t>pct_black/hispanic</w:t>
-            </w:r>
+            <w:proofErr w:type="spellStart"/>
+            <w:r>
+              <w:rPr>
+                <w:rFonts w:cstheme="minorHAnsi"/>
+              </w:rPr>
+              <w:t>pct_black</w:t>
+            </w:r>
+            <w:proofErr w:type="spellEnd"/>
+            <w:r>
+              <w:rPr>
+                <w:rFonts w:cstheme="minorHAnsi"/>
+              </w:rPr>
+              <w:t>/</w:t>
+            </w:r>
+            <w:proofErr w:type="spellStart"/>
+            <w:r>
+              <w:rPr>
+                <w:rFonts w:cstheme="minorHAnsi"/>
+              </w:rPr>
+              <w:t>hispanic</w:t>
+            </w:r>
+            <w:proofErr w:type="spellEnd"/>
           </w:p>
         </w:tc>
         <w:tc>
@@ -2750,12 +2709,28 @@
                 <w:rFonts w:cstheme="minorHAnsi"/>
               </w:rPr>
             </w:pPr>
-            <w:r>
-              <w:rPr>
-                <w:rFonts w:cstheme="minorHAnsi"/>
-              </w:rPr>
-              <w:t>pct_free/reduced</w:t>
-            </w:r>
+            <w:proofErr w:type="spellStart"/>
+            <w:r>
+              <w:rPr>
+                <w:rFonts w:cstheme="minorHAnsi"/>
+              </w:rPr>
+              <w:t>pct_free</w:t>
+            </w:r>
+            <w:proofErr w:type="spellEnd"/>
+            <w:r>
+              <w:rPr>
+                <w:rFonts w:cstheme="minorHAnsi"/>
+              </w:rPr>
+              <w:t>/</w:t>
+            </w:r>
+            <w:proofErr w:type="spellStart"/>
+            <w:r>
+              <w:rPr>
+                <w:rFonts w:cstheme="minorHAnsi"/>
+              </w:rPr>
+              <w:t>reduced</w:t>
+            </w:r>
+            <w:proofErr w:type="spellEnd"/>
           </w:p>
         </w:tc>
         <w:tc>
@@ -2793,12 +2768,14 @@
                 <w:rFonts w:cstheme="minorHAnsi"/>
               </w:rPr>
             </w:pPr>
+            <w:proofErr w:type="spellStart"/>
             <w:r>
               <w:rPr>
                 <w:rFonts w:cstheme="minorHAnsi"/>
               </w:rPr>
               <w:t>county_connections_ratio</w:t>
             </w:r>
+            <w:proofErr w:type="spellEnd"/>
           </w:p>
         </w:tc>
         <w:tc>
@@ -2834,7 +2811,21 @@
               <w:rPr>
                 <w:rFonts w:cstheme="minorHAnsi"/>
               </w:rPr>
-              <w:t>(connexions haut débit fixes résidentielles supérieures à 200 kbps dans au moins une direction/foyers) sur la base des données au niveau du comté de FCC From 477 (version de décembre 2018)</w:t>
+              <w:t xml:space="preserve">(connexions haut débit fixes résidentielles supérieures à 200 kbps dans au moins une direction/foyers) sur la base des données au niveau du comté de FCC </w:t>
+            </w:r>
+            <w:proofErr w:type="spellStart"/>
+            <w:r>
+              <w:rPr>
+                <w:rFonts w:cstheme="minorHAnsi"/>
+              </w:rPr>
+              <w:t>From</w:t>
+            </w:r>
+            <w:proofErr w:type="spellEnd"/>
+            <w:r>
+              <w:rPr>
+                <w:rFonts w:cstheme="minorHAnsi"/>
+              </w:rPr>
+              <w:t xml:space="preserve"> 477 (version de décembre 2018)</w:t>
             </w:r>
           </w:p>
         </w:tc>
@@ -2854,12 +2845,14 @@
                 <w:rFonts w:cstheme="minorHAnsi"/>
               </w:rPr>
             </w:pPr>
+            <w:proofErr w:type="spellStart"/>
             <w:r>
               <w:rPr>
                 <w:rFonts w:cstheme="minorHAnsi"/>
               </w:rPr>
               <w:t>pp_total_raw</w:t>
             </w:r>
+            <w:proofErr w:type="spellEnd"/>
           </w:p>
         </w:tc>
         <w:tc>
@@ -2877,8 +2870,58 @@
               <w:rPr>
                 <w:rFonts w:cstheme="minorHAnsi"/>
               </w:rPr>
-              <w:t>Dépenses totales par élève (somme des dépenses locales et fédérales) d'après le projet National Education Resource Database on Schools (NERD$) d'Edunomics Lab</w:t>
-            </w:r>
+              <w:t xml:space="preserve">Dépenses totales par élève (somme des dépenses locales et fédérales) d'après le projet National Education Resource </w:t>
+            </w:r>
+            <w:proofErr w:type="spellStart"/>
+            <w:r>
+              <w:rPr>
+                <w:rFonts w:cstheme="minorHAnsi"/>
+              </w:rPr>
+              <w:t>Database</w:t>
+            </w:r>
+            <w:proofErr w:type="spellEnd"/>
+            <w:r>
+              <w:rPr>
+                <w:rFonts w:cstheme="minorHAnsi"/>
+              </w:rPr>
+              <w:t xml:space="preserve"> on </w:t>
+            </w:r>
+            <w:proofErr w:type="spellStart"/>
+            <w:r>
+              <w:rPr>
+                <w:rFonts w:cstheme="minorHAnsi"/>
+              </w:rPr>
+              <w:t>Schools</w:t>
+            </w:r>
+            <w:proofErr w:type="spellEnd"/>
+            <w:r>
+              <w:rPr>
+                <w:rFonts w:cstheme="minorHAnsi"/>
+              </w:rPr>
+              <w:t xml:space="preserve"> (NERD$) d'</w:t>
+            </w:r>
+            <w:proofErr w:type="spellStart"/>
+            <w:r>
+              <w:rPr>
+                <w:rFonts w:cstheme="minorHAnsi"/>
+              </w:rPr>
+              <w:t>Edunomics</w:t>
+            </w:r>
+            <w:proofErr w:type="spellEnd"/>
+            <w:r>
+              <w:rPr>
+                <w:rFonts w:cstheme="minorHAnsi"/>
+              </w:rPr>
+              <w:t xml:space="preserve"> </w:t>
+            </w:r>
+            <w:proofErr w:type="spellStart"/>
+            <w:r>
+              <w:rPr>
+                <w:rFonts w:cstheme="minorHAnsi"/>
+              </w:rPr>
+              <w:t>Lab</w:t>
+            </w:r>
+            <w:proofErr w:type="spellEnd"/>
           </w:p>
         </w:tc>
       </w:tr>
@@ -2936,73 +2979,7 @@
         <w:rPr>
           <w:rFonts w:cstheme="minorHAnsi"/>
         </w:rPr>
-        <w:t>L’objectif de ce projet est d’explorer</w:t>
-      </w:r>
-      <w:r>
-        <w:rPr>
-          <w:rFonts w:cstheme="minorHAnsi"/>
-        </w:rPr>
-        <w:t xml:space="preserve"> l'état de l'apprentissage numérique en 2020 et comment l'engagement de l'apprentissage numérique est lié à des facteurs tels que la démographie du district</w:t>
-      </w:r>
-      <w:r>
-        <w:rPr>
-          <w:rFonts w:cstheme="minorHAnsi"/>
-        </w:rPr>
-        <w:t> ; mais aussi, d’a</w:t>
-      </w:r>
-      <w:r>
-        <w:rPr>
-          <w:rFonts w:cstheme="minorHAnsi"/>
-        </w:rPr>
-        <w:t>nalyse</w:t>
-      </w:r>
-      <w:r>
-        <w:rPr>
-          <w:rFonts w:cstheme="minorHAnsi"/>
-        </w:rPr>
-        <w:t>r</w:t>
-      </w:r>
-      <w:r>
-        <w:rPr>
-          <w:rFonts w:cstheme="minorHAnsi"/>
-        </w:rPr>
-        <w:t xml:space="preserve"> les ensembles de données, trouve</w:t>
-      </w:r>
-      <w:r>
-        <w:rPr>
-          <w:rFonts w:cstheme="minorHAnsi"/>
-        </w:rPr>
-        <w:t>r</w:t>
-      </w:r>
-      <w:r>
-        <w:rPr>
-          <w:rFonts w:cstheme="minorHAnsi"/>
-        </w:rPr>
-        <w:t xml:space="preserve"> des informations significatives et crée</w:t>
-      </w:r>
-      <w:r>
-        <w:rPr>
-          <w:rFonts w:cstheme="minorHAnsi"/>
-        </w:rPr>
-        <w:t>r</w:t>
-      </w:r>
-      <w:r>
-        <w:rPr>
-          <w:rFonts w:cstheme="minorHAnsi"/>
-        </w:rPr>
-        <w:t xml:space="preserve"> des visualisations simples et per</w:t>
-      </w:r>
-      <w:r>
-        <w:rPr>
-          <w:rFonts w:cstheme="minorHAnsi"/>
-        </w:rPr>
-        <w:t>tinent</w:t>
-      </w:r>
-      <w:r>
-        <w:rPr>
-          <w:rFonts w:cstheme="minorHAnsi"/>
-        </w:rPr>
-        <w:t>es.</w:t>
+        <w:t>L’objectif de ce projet est d’explorer l'état de l'apprentissage numérique en 2020 et comment l'engagement de l'apprentissage numérique est lié à des facteurs tels que la démographie du district ; mais aussi, d’analyser les ensembles de données, trouver des informations significatives et créer des visualisations simples et pertinentes.</w:t>
       </w:r>
     </w:p>
     <w:p>
@@ -3041,19 +3018,7 @@
         <w:rPr>
           <w:rFonts w:cstheme="minorHAnsi"/>
         </w:rPr>
-        <w:t>L’état de la c</w:t>
-      </w:r>
-      <w:r>
-        <w:rPr>
-          <w:rFonts w:cstheme="minorHAnsi"/>
-        </w:rPr>
-        <w:t>onnectivité et engagement numérique</w:t>
-      </w:r>
-      <w:r>
-        <w:rPr>
-          <w:rFonts w:cstheme="minorHAnsi"/>
-        </w:rPr>
-        <w:t xml:space="preserve"> en 2020</w:t>
+        <w:t>L’état de la connectivité et engagement numérique en 2020</w:t>
       </w:r>
     </w:p>
     <w:p>
@@ -3072,25 +3037,7 @@
         <w:rPr>
           <w:rFonts w:cstheme="minorHAnsi"/>
         </w:rPr>
-        <w:t xml:space="preserve">L’effet de la </w:t>
-      </w:r>
-      <w:r>
-        <w:rPr>
-          <w:rFonts w:cstheme="minorHAnsi"/>
-        </w:rPr>
-        <w:t xml:space="preserve">COVID-19 </w:t>
-      </w:r>
-      <w:r>
-        <w:rPr>
-          <w:rFonts w:cstheme="minorHAnsi"/>
-        </w:rPr>
-        <w:t>sur l’</w:t>
-      </w:r>
-      <w:r>
-        <w:rPr>
-          <w:rFonts w:cstheme="minorHAnsi"/>
-        </w:rPr>
-        <w:t>apprentissage à distance</w:t>
+        <w:t>L’effet de la COVID-19 sur l’apprentissage à distance</w:t>
       </w:r>
     </w:p>
     <w:p>
@@ -3109,25 +3056,7 @@
         <w:rPr>
           <w:rFonts w:cstheme="minorHAnsi"/>
         </w:rPr>
-        <w:t>La relation entre l’e</w:t>
-      </w:r>
-      <w:r>
-        <w:rPr>
-          <w:rFonts w:cstheme="minorHAnsi"/>
-        </w:rPr>
-        <w:t>ngagement étudiant et</w:t>
-      </w:r>
-      <w:r>
-        <w:rPr>
-          <w:rFonts w:cstheme="minorHAnsi"/>
-        </w:rPr>
-        <w:t xml:space="preserve"> les</w:t>
-      </w:r>
-      <w:r>
-        <w:rPr>
-          <w:rFonts w:cstheme="minorHAnsi"/>
-        </w:rPr>
-        <w:t xml:space="preserve"> technologies éducatives</w:t>
+        <w:t>La relation entre l’engagement étudiant et les technologies éducatives</w:t>
       </w:r>
     </w:p>
     <w:p>
@@ -3146,37 +3075,7 @@
         <w:rPr>
           <w:rFonts w:cstheme="minorHAnsi"/>
         </w:rPr>
-        <w:t>Le potentiel lien entre l’e</w:t>
-      </w:r>
-      <w:r>
-        <w:rPr>
-          <w:rFonts w:cstheme="minorHAnsi"/>
-        </w:rPr>
-        <w:t xml:space="preserve">ngagement étudiant et </w:t>
-      </w:r>
-      <w:r>
-        <w:rPr>
-          <w:rFonts w:cstheme="minorHAnsi"/>
-        </w:rPr>
-        <w:t xml:space="preserve">les </w:t>
-      </w:r>
-      <w:r>
-        <w:rPr>
-          <w:rFonts w:cstheme="minorHAnsi"/>
-        </w:rPr>
-        <w:t>facteur</w:t>
-      </w:r>
-      <w:r>
-        <w:rPr>
-          <w:rFonts w:cstheme="minorHAnsi"/>
-        </w:rPr>
-        <w:t>s</w:t>
-      </w:r>
-      <w:r>
-        <w:rPr>
-          <w:rFonts w:cstheme="minorHAnsi"/>
-        </w:rPr>
-        <w:t xml:space="preserve"> sociogéographiques</w:t>
+        <w:t>Le potentiel lien entre l’engagement étudiant et les facteurs sociogéographiques</w:t>
       </w:r>
     </w:p>
     <w:p>
@@ -3207,25 +3106,7 @@
         <w:rPr>
           <w:rFonts w:cstheme="minorHAnsi"/>
         </w:rPr>
-        <w:t xml:space="preserve"> </w:t>
-      </w:r>
-      <w:r>
-        <w:rPr>
-          <w:rFonts w:cstheme="minorHAnsi"/>
-        </w:rPr>
-        <w:t>politiques d’Etat</w:t>
-      </w:r>
-      <w:r>
-        <w:rPr>
-          <w:rFonts w:cstheme="minorHAnsi"/>
-        </w:rPr>
-        <w:t xml:space="preserve"> dans l’e</w:t>
-      </w:r>
-      <w:r>
-        <w:rPr>
-          <w:rFonts w:cstheme="minorHAnsi"/>
-        </w:rPr>
-        <w:t>ngagement étudiant</w:t>
+        <w:t xml:space="preserve"> politiques d’Etat dans l’engagement étudiant</w:t>
       </w:r>
     </w:p>
     <w:p>
@@ -3316,9 +3197,64 @@
       <w:pPr>
         <w:jc w:val="both"/>
         <w:rPr>
-          <w:rFonts w:cstheme="minorHAnsi"/>
-        </w:rPr>
-      </w:pPr>
+          <w:noProof/>
+        </w:rPr>
+      </w:pPr>
+    </w:p>
+    <w:p>
+      <w:pPr>
+        <w:jc w:val="both"/>
+        <w:rPr>
+          <w:rFonts w:cstheme="minorHAnsi"/>
+        </w:rPr>
+      </w:pPr>
+      <w:r>
+        <w:rPr>
+          <w:noProof/>
+        </w:rPr>
+        <w:drawing>
+          <wp:inline distT="0" distB="0" distL="0" distR="0" wp14:anchorId="7406169E" wp14:editId="36BFAE02">
+            <wp:extent cx="3951515" cy="3123152"/>
+            <wp:effectExtent l="0" t="0" r="0" b="1270"/>
+            <wp:docPr id="1" name="Image 1"/>
+            <wp:cNvGraphicFramePr>
+              <a:graphicFrameLocks xmlns:a="http://schemas.openxmlformats.org/drawingml/2006/main" noChangeAspect="1"/>
+            </wp:cNvGraphicFramePr>
+            <a:graphic xmlns:a="http://schemas.openxmlformats.org/drawingml/2006/main">
+              <a:graphicData uri="http://schemas.openxmlformats.org/drawingml/2006/picture">
+                <pic:pic xmlns:pic="http://schemas.openxmlformats.org/drawingml/2006/picture">
+                  <pic:nvPicPr>
+                    <pic:cNvPr id="1" name=""/>
+                    <pic:cNvPicPr/>
+                  </pic:nvPicPr>
+                  <pic:blipFill rotWithShape="1">
+                    <a:blip r:embed="rId6"/>
+                    <a:srcRect l="36282" t="47314" r="33098" b="6070"/>
+                    <a:stretch/>
+                  </pic:blipFill>
+                  <pic:spPr bwMode="auto">
+                    <a:xfrm>
+                      <a:off x="0" y="0"/>
+                      <a:ext cx="3957887" cy="3128188"/>
+                    </a:xfrm>
+                    <a:prstGeom prst="rect">
+                      <a:avLst/>
+                    </a:prstGeom>
+                    <a:ln>
+                      <a:noFill/>
+                    </a:ln>
+                    <a:extLst>
+                      <a:ext uri="{53640926-AAD7-44D8-BBD7-CCE9431645EC}">
+                        <a14:shadowObscured xmlns:a14="http://schemas.microsoft.com/office/drawing/2010/main"/>
+                      </a:ext>
+                    </a:extLst>
+                  </pic:spPr>
+                </pic:pic>
+              </a:graphicData>
+            </a:graphic>
+          </wp:inline>
+        </w:drawing>
+      </w:r>
     </w:p>
     <w:p>
       <w:pPr>
@@ -3357,9 +3293,73 @@
       <w:pPr>
         <w:jc w:val="both"/>
         <w:rPr>
-          <w:rFonts w:cstheme="minorHAnsi"/>
-        </w:rPr>
-      </w:pPr>
+          <w:noProof/>
+        </w:rPr>
+      </w:pPr>
+    </w:p>
+    <w:p>
+      <w:pPr>
+        <w:jc w:val="both"/>
+        <w:rPr>
+          <w:rFonts w:cstheme="minorHAnsi"/>
+        </w:rPr>
+      </w:pPr>
+      <w:r>
+        <w:rPr>
+          <w:noProof/>
+        </w:rPr>
+        <w:drawing>
+          <wp:inline distT="0" distB="0" distL="0" distR="0" wp14:anchorId="1F532487" wp14:editId="409CAF0A">
+            <wp:extent cx="6211780" cy="2584262"/>
+            <wp:effectExtent l="0" t="0" r="0" b="6985"/>
+            <wp:docPr id="4" name="Image 4"/>
+            <wp:cNvGraphicFramePr>
+              <a:graphicFrameLocks xmlns:a="http://schemas.openxmlformats.org/drawingml/2006/main" noChangeAspect="1"/>
+            </wp:cNvGraphicFramePr>
+            <a:graphic xmlns:a="http://schemas.openxmlformats.org/drawingml/2006/main">
+              <a:graphicData uri="http://schemas.openxmlformats.org/drawingml/2006/picture">
+                <pic:pic xmlns:pic="http://schemas.openxmlformats.org/drawingml/2006/picture">
+                  <pic:nvPicPr>
+                    <pic:cNvPr id="0" name="Picture 1"/>
+                    <pic:cNvPicPr>
+                      <a:picLocks noChangeAspect="1" noChangeArrowheads="1"/>
+                    </pic:cNvPicPr>
+                  </pic:nvPicPr>
+                  <pic:blipFill rotWithShape="1">
+                    <a:blip r:embed="rId7">
+                      <a:extLst>
+                        <a:ext uri="{28A0092B-C50C-407E-A947-70E740481C1C}">
+                          <a14:useLocalDpi xmlns:a14="http://schemas.microsoft.com/office/drawing/2010/main" val="0"/>
+                        </a:ext>
+                      </a:extLst>
+                    </a:blip>
+                    <a:srcRect l="1701" t="40449"/>
+                    <a:stretch/>
+                  </pic:blipFill>
+                  <pic:spPr bwMode="auto">
+                    <a:xfrm>
+                      <a:off x="0" y="0"/>
+                      <a:ext cx="6221180" cy="2588173"/>
+                    </a:xfrm>
+                    <a:prstGeom prst="rect">
+                      <a:avLst/>
+                    </a:prstGeom>
+                    <a:noFill/>
+                    <a:ln>
+                      <a:noFill/>
+                    </a:ln>
+                    <a:extLst>
+                      <a:ext uri="{53640926-AAD7-44D8-BBD7-CCE9431645EC}">
+                        <a14:shadowObscured xmlns:a14="http://schemas.microsoft.com/office/drawing/2010/main"/>
+                      </a:ext>
+                    </a:extLst>
+                  </pic:spPr>
+                </pic:pic>
+              </a:graphicData>
+            </a:graphic>
+          </wp:inline>
+        </w:drawing>
+      </w:r>
     </w:p>
     <w:p>
       <w:pPr>
@@ -3393,6 +3393,47 @@
           <w:rFonts w:cstheme="minorHAnsi"/>
         </w:rPr>
       </w:pPr>
+      <w:r>
+        <w:rPr>
+          <w:noProof/>
+        </w:rPr>
+        <w:lastRenderedPageBreak/>
+        <w:drawing>
+          <wp:inline distT="0" distB="0" distL="0" distR="0" wp14:anchorId="5B64267C" wp14:editId="7CE06895">
+            <wp:extent cx="5760720" cy="2885440"/>
+            <wp:effectExtent l="0" t="0" r="0" b="0"/>
+            <wp:docPr id="6" name="Image 6"/>
+            <wp:cNvGraphicFramePr>
+              <a:graphicFrameLocks xmlns:a="http://schemas.openxmlformats.org/drawingml/2006/main" noChangeAspect="1"/>
+            </wp:cNvGraphicFramePr>
+            <a:graphic xmlns:a="http://schemas.openxmlformats.org/drawingml/2006/main">
+              <a:graphicData uri="http://schemas.openxmlformats.org/drawingml/2006/picture">
+                <pic:pic xmlns:pic="http://schemas.openxmlformats.org/drawingml/2006/picture">
+                  <pic:nvPicPr>
+                    <pic:cNvPr id="1" name=""/>
+                    <pic:cNvPicPr/>
+                  </pic:nvPicPr>
+                  <pic:blipFill>
+                    <a:blip r:embed="rId8"/>
+                    <a:stretch>
+                      <a:fillRect/>
+                    </a:stretch>
+                  </pic:blipFill>
+                  <pic:spPr>
+                    <a:xfrm>
+                      <a:off x="0" y="0"/>
+                      <a:ext cx="5760720" cy="2885440"/>
+                    </a:xfrm>
+                    <a:prstGeom prst="rect">
+                      <a:avLst/>
+                    </a:prstGeom>
+                  </pic:spPr>
+                </pic:pic>
+              </a:graphicData>
+            </a:graphic>
+          </wp:inline>
+        </w:drawing>
+      </w:r>
     </w:p>
     <w:p>
       <w:pPr>
@@ -3407,76 +3448,52 @@
         <w:rPr>
           <w:rFonts w:asciiTheme="minorHAnsi" w:hAnsiTheme="minorHAnsi" w:cstheme="minorHAnsi"/>
         </w:rPr>
-        <w:t xml:space="preserve">Engagement </w:t>
+        <w:t>Engagement étudiant et facteur</w:t>
       </w:r>
       <w:r>
         <w:rPr>
           <w:rFonts w:asciiTheme="minorHAnsi" w:hAnsiTheme="minorHAnsi" w:cstheme="minorHAnsi"/>
         </w:rPr>
-        <w:t>étudiant</w:t>
+        <w:t>s</w:t>
       </w:r>
       <w:r>
         <w:rPr>
           <w:rFonts w:asciiTheme="minorHAnsi" w:hAnsiTheme="minorHAnsi" w:cstheme="minorHAnsi"/>
         </w:rPr>
-        <w:t xml:space="preserve"> et facteur</w:t>
-      </w:r>
-      <w:r>
+        <w:t xml:space="preserve"> sociogéographiques</w:t>
+      </w:r>
+      <w:bookmarkEnd w:id="9"/>
+    </w:p>
+    <w:p>
+      <w:pPr>
+        <w:jc w:val="both"/>
+        <w:rPr>
+          <w:rFonts w:cstheme="minorHAnsi"/>
+        </w:rPr>
+      </w:pPr>
+    </w:p>
+    <w:p>
+      <w:pPr>
+        <w:jc w:val="both"/>
+        <w:rPr>
+          <w:rFonts w:cstheme="minorHAnsi"/>
+        </w:rPr>
+      </w:pPr>
+    </w:p>
+    <w:p>
+      <w:pPr>
+        <w:pStyle w:val="Titre1"/>
+        <w:jc w:val="both"/>
         <w:rPr>
           <w:rFonts w:asciiTheme="minorHAnsi" w:hAnsiTheme="minorHAnsi" w:cstheme="minorHAnsi"/>
         </w:rPr>
-        <w:t>s</w:t>
-      </w:r>
+      </w:pPr>
+      <w:bookmarkStart w:id="10" w:name="_Toc97387118"/>
       <w:r>
         <w:rPr>
           <w:rFonts w:asciiTheme="minorHAnsi" w:hAnsiTheme="minorHAnsi" w:cstheme="minorHAnsi"/>
         </w:rPr>
-        <w:t xml:space="preserve"> sociogéographiques</w:t>
-      </w:r>
-      <w:bookmarkEnd w:id="9"/>
-    </w:p>
-    <w:p>
-      <w:pPr>
-        <w:jc w:val="both"/>
-        <w:rPr>
-          <w:rFonts w:cstheme="minorHAnsi"/>
-        </w:rPr>
-      </w:pPr>
-    </w:p>
-    <w:p>
-      <w:pPr>
-        <w:jc w:val="both"/>
-        <w:rPr>
-          <w:rFonts w:cstheme="minorHAnsi"/>
-        </w:rPr>
-      </w:pPr>
-    </w:p>
-    <w:p>
-      <w:pPr>
-        <w:pStyle w:val="Titre1"/>
-        <w:jc w:val="both"/>
-        <w:rPr>
-          <w:rFonts w:asciiTheme="minorHAnsi" w:hAnsiTheme="minorHAnsi" w:cstheme="minorHAnsi"/>
-        </w:rPr>
-      </w:pPr>
-      <w:bookmarkStart w:id="10" w:name="_Toc97387118"/>
-      <w:r>
-        <w:rPr>
-          <w:rFonts w:asciiTheme="minorHAnsi" w:hAnsiTheme="minorHAnsi" w:cstheme="minorHAnsi"/>
-        </w:rPr>
-        <w:t xml:space="preserve">Engagement </w:t>
-      </w:r>
-      <w:r>
-        <w:rPr>
-          <w:rFonts w:asciiTheme="minorHAnsi" w:hAnsiTheme="minorHAnsi" w:cstheme="minorHAnsi"/>
-        </w:rPr>
-        <w:t>étudiant</w:t>
-      </w:r>
-      <w:r>
-        <w:rPr>
-          <w:rFonts w:asciiTheme="minorHAnsi" w:hAnsiTheme="minorHAnsi" w:cstheme="minorHAnsi"/>
-        </w:rPr>
-        <w:t xml:space="preserve"> et politiques d’Etat</w:t>
+        <w:t>Engagement étudiant et politiques d’Etat</w:t>
       </w:r>
       <w:bookmarkEnd w:id="10"/>
     </w:p>
@@ -3487,6 +3504,46 @@
           <w:rFonts w:cstheme="minorHAnsi"/>
         </w:rPr>
       </w:pPr>
+      <w:r>
+        <w:rPr>
+          <w:rFonts w:cstheme="minorHAnsi"/>
+        </w:rPr>
+        <w:drawing>
+          <wp:inline distT="0" distB="0" distL="0" distR="0" wp14:anchorId="209186F5" wp14:editId="09F326F2">
+            <wp:extent cx="3753374" cy="2800741"/>
+            <wp:effectExtent l="0" t="0" r="0" b="0"/>
+            <wp:docPr id="5" name="Image 5"/>
+            <wp:cNvGraphicFramePr>
+              <a:graphicFrameLocks xmlns:a="http://schemas.openxmlformats.org/drawingml/2006/main" noChangeAspect="1"/>
+            </wp:cNvGraphicFramePr>
+            <a:graphic xmlns:a="http://schemas.openxmlformats.org/drawingml/2006/main">
+              <a:graphicData uri="http://schemas.openxmlformats.org/drawingml/2006/picture">
+                <pic:pic xmlns:pic="http://schemas.openxmlformats.org/drawingml/2006/picture">
+                  <pic:nvPicPr>
+                    <pic:cNvPr id="1" name=""/>
+                    <pic:cNvPicPr/>
+                  </pic:nvPicPr>
+                  <pic:blipFill>
+                    <a:blip r:embed="rId9"/>
+                    <a:stretch>
+                      <a:fillRect/>
+                    </a:stretch>
+                  </pic:blipFill>
+                  <pic:spPr>
+                    <a:xfrm>
+                      <a:off x="0" y="0"/>
+                      <a:ext cx="3753374" cy="2800741"/>
+                    </a:xfrm>
+                    <a:prstGeom prst="rect">
+                      <a:avLst/>
+                    </a:prstGeom>
+                  </pic:spPr>
+                </pic:pic>
+              </a:graphicData>
+            </a:graphic>
+          </wp:inline>
+        </w:drawing>
+      </w:r>
     </w:p>
     <w:p>
       <w:pPr>

</xml_diff>

<commit_message>
feat: ajout de quelques paragraohes
</commit_message>
<xml_diff>
--- a/doc/4BIGF-Lille.docx
+++ b/doc/4BIGF-Lille.docx
@@ -1,6 +1,6 @@
 
 <file path=word/document.xml><?xml version="1.0" encoding="utf-8"?>
-<w:document xmlns:wpc="http://schemas.microsoft.com/office/word/2010/wordprocessingCanvas" xmlns:cx="http://schemas.microsoft.com/office/drawing/2014/chartex" xmlns:cx1="http://schemas.microsoft.com/office/drawing/2015/9/8/chartex" xmlns:cx2="http://schemas.microsoft.com/office/drawing/2015/10/21/chartex" xmlns:cx3="http://schemas.microsoft.com/office/drawing/2016/5/9/chartex" xmlns:cx4="http://schemas.microsoft.com/office/drawing/2016/5/10/chartex" xmlns:cx5="http://schemas.microsoft.com/office/drawing/2016/5/11/chartex" xmlns:cx6="http://schemas.microsoft.com/office/drawing/2016/5/12/chartex" xmlns:cx7="http://schemas.microsoft.com/office/drawing/2016/5/13/chartex" xmlns:cx8="http://schemas.microsoft.com/office/drawing/2016/5/14/chartex" xmlns:mc="http://schemas.openxmlformats.org/markup-compatibility/2006" xmlns:aink="http://schemas.microsoft.com/office/drawing/2016/ink" xmlns:am3d="http://schemas.microsoft.com/office/drawing/2017/model3d" xmlns:o="urn:schemas-microsoft-com:office:office" xmlns:r="http://schemas.openxmlformats.org/officeDocument/2006/relationships" xmlns:m="http://schemas.openxmlformats.org/officeDocument/2006/math" xmlns:v="urn:schemas-microsoft-com:vml" xmlns:wp14="http://schemas.microsoft.com/office/word/2010/wordprocessingDrawing" xmlns:wp="http://schemas.openxmlformats.org/drawingml/2006/wordprocessingDrawing" xmlns:w10="urn:schemas-microsoft-com:office:word" xmlns:w="http://schemas.openxmlformats.org/wordprocessingml/2006/main" xmlns:w14="http://schemas.microsoft.com/office/word/2010/wordml" xmlns:w15="http://schemas.microsoft.com/office/word/2012/wordml" xmlns:w16cex="http://schemas.microsoft.com/office/word/2018/wordml/cex" xmlns:w16cid="http://schemas.microsoft.com/office/word/2016/wordml/cid" xmlns:w16="http://schemas.microsoft.com/office/word/2018/wordml" xmlns:w16sdtdh="http://schemas.microsoft.com/office/word/2020/wordml/sdtdatahash" xmlns:w16se="http://schemas.microsoft.com/office/word/2015/wordml/symex" xmlns:wpg="http://schemas.microsoft.com/office/word/2010/wordprocessingGroup" xmlns:wpi="http://schemas.microsoft.com/office/word/2010/wordprocessingInk" xmlns:wne="http://schemas.microsoft.com/office/word/2006/wordml" xmlns:wps="http://schemas.microsoft.com/office/word/2010/wordprocessingShape" mc:Ignorable="w14 w15 w16se w16cid w16 w16cex w16sdtdh wp14">
+<w:document xmlns:wpc="http://schemas.microsoft.com/office/word/2010/wordprocessingCanvas" xmlns:mc="http://schemas.openxmlformats.org/markup-compatibility/2006" xmlns:o="urn:schemas-microsoft-com:office:office" xmlns:r="http://schemas.openxmlformats.org/officeDocument/2006/relationships" xmlns:m="http://schemas.openxmlformats.org/officeDocument/2006/math" xmlns:v="urn:schemas-microsoft-com:vml" xmlns:wp14="http://schemas.microsoft.com/office/word/2010/wordprocessingDrawing" xmlns:wp="http://schemas.openxmlformats.org/drawingml/2006/wordprocessingDrawing" xmlns:w10="urn:schemas-microsoft-com:office:word" xmlns:w="http://schemas.openxmlformats.org/wordprocessingml/2006/main" xmlns:w14="http://schemas.microsoft.com/office/word/2010/wordml" xmlns:w15="http://schemas.microsoft.com/office/word/2012/wordml" xmlns:wpg="http://schemas.microsoft.com/office/word/2010/wordprocessingGroup" xmlns:wpi="http://schemas.microsoft.com/office/word/2010/wordprocessingInk" xmlns:wne="http://schemas.microsoft.com/office/word/2006/wordml" xmlns:wps="http://schemas.microsoft.com/office/word/2010/wordprocessingShape" mc:Ignorable="w14 w15 wp14">
   <w:body>
     <w:sdt>
       <w:sdtPr>
@@ -23,6 +23,7 @@
           <w:r>
             <w:rPr>
               <w:noProof/>
+              <w:lang w:eastAsia="fr-FR"/>
             </w:rPr>
             <mc:AlternateContent>
               <mc:Choice Requires="wpg">
@@ -272,7 +273,7 @@
                   </wp:anchor>
                 </w:drawing>
               </mc:Choice>
-              <mc:Fallback>
+              <mc:Fallback xmlns:w16se="http://schemas.microsoft.com/office/word/2015/wordml/symex" xmlns:w16sdtdh="http://schemas.microsoft.com/office/word/2020/wordml/sdtdatahash" xmlns:w16="http://schemas.microsoft.com/office/word/2018/wordml" xmlns:w16cid="http://schemas.microsoft.com/office/word/2016/wordml/cid" xmlns:w16cex="http://schemas.microsoft.com/office/word/2018/wordml/cex" xmlns:am3d="http://schemas.microsoft.com/office/drawing/2017/model3d" xmlns:aink="http://schemas.microsoft.com/office/drawing/2016/ink" xmlns:cx8="http://schemas.microsoft.com/office/drawing/2016/5/14/chartex" xmlns:cx7="http://schemas.microsoft.com/office/drawing/2016/5/13/chartex" xmlns:cx6="http://schemas.microsoft.com/office/drawing/2016/5/12/chartex" xmlns:cx5="http://schemas.microsoft.com/office/drawing/2016/5/11/chartex" xmlns:cx4="http://schemas.microsoft.com/office/drawing/2016/5/10/chartex" xmlns:cx3="http://schemas.microsoft.com/office/drawing/2016/5/9/chartex" xmlns:cx2="http://schemas.microsoft.com/office/drawing/2015/10/21/chartex" xmlns:cx1="http://schemas.microsoft.com/office/drawing/2015/9/8/chartex" xmlns:cx="http://schemas.microsoft.com/office/drawing/2014/chartex">
                 <w:pict>
                   <v:group w14:anchorId="5D18B9BC" id="Groupe 149" o:spid="_x0000_s1026" style="position:absolute;margin-left:0;margin-top:0;width:8in;height:95.7pt;z-index:251662336;mso-width-percent:941;mso-height-percent:121;mso-top-percent:23;mso-position-horizontal:center;mso-position-horizontal-relative:page;mso-position-vertical-relative:page;mso-width-percent:941;mso-height-percent:121;mso-top-percent:23" coordorigin="" coordsize="73152,12161" o:gfxdata="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">
                     <v:shape id="Rectangle 51" o:spid="_x0000_s1027" style="position:absolute;width:73152;height:11303;visibility:visible;mso-wrap-style:square;v-text-anchor:middle" coordsize="7312660,1129665" o:gfxdata="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" path="m,l7312660,r,1129665l3619500,733425,,1091565,,xe" fillcolor="#4472c4 [3204]" stroked="f" strokeweight="1pt">
@@ -300,6 +301,7 @@
             <w:rPr>
               <w:rFonts w:cstheme="minorHAnsi"/>
               <w:noProof/>
+              <w:lang w:eastAsia="fr-FR"/>
             </w:rPr>
             <w:drawing>
               <wp:anchor distT="0" distB="0" distL="114300" distR="114300" simplePos="0" relativeHeight="251666432" behindDoc="0" locked="0" layoutInCell="1" allowOverlap="1" wp14:anchorId="4C4936C8" wp14:editId="48D2C370">
@@ -337,13 +339,13 @@
                         <pic:cNvPicPr/>
                       </pic:nvPicPr>
                       <pic:blipFill>
-                        <a:blip r:embed="rId11">
+                        <a:blip r:embed="rId11" cstate="print">
                           <a:extLst>
                             <a:ext uri="{28A0092B-C50C-407E-A947-70E740481C1C}">
                               <a14:useLocalDpi xmlns:a14="http://schemas.microsoft.com/office/drawing/2010/main" val="0"/>
                             </a:ext>
                             <a:ext uri="{96DAC541-7B7A-43D3-8B79-37D633B846F1}">
-                              <asvg:svgBlip xmlns:asvg="http://schemas.microsoft.com/office/drawing/2016/SVG/main" r:embed="rId12"/>
+                              <asvg:svgBlip xmlns:asvg="http://schemas.microsoft.com/office/drawing/2016/SVG/main" xmlns:w16se="http://schemas.microsoft.com/office/word/2015/wordml/symex" xmlns:w16sdtdh="http://schemas.microsoft.com/office/word/2020/wordml/sdtdatahash" xmlns:w16="http://schemas.microsoft.com/office/word/2018/wordml" xmlns:w16cid="http://schemas.microsoft.com/office/word/2016/wordml/cid" xmlns:w16cex="http://schemas.microsoft.com/office/word/2018/wordml/cex" xmlns:w="http://schemas.openxmlformats.org/wordprocessingml/2006/main" xmlns:w10="urn:schemas-microsoft-com:office:word" xmlns:v="urn:schemas-microsoft-com:vml" xmlns:o="urn:schemas-microsoft-com:office:office" xmlns:am3d="http://schemas.microsoft.com/office/drawing/2017/model3d" xmlns:aink="http://schemas.microsoft.com/office/drawing/2016/ink" xmlns:cx8="http://schemas.microsoft.com/office/drawing/2016/5/14/chartex" xmlns:cx7="http://schemas.microsoft.com/office/drawing/2016/5/13/chartex" xmlns:cx6="http://schemas.microsoft.com/office/drawing/2016/5/12/chartex" xmlns:cx5="http://schemas.microsoft.com/office/drawing/2016/5/11/chartex" xmlns:cx4="http://schemas.microsoft.com/office/drawing/2016/5/10/chartex" xmlns:cx3="http://schemas.microsoft.com/office/drawing/2016/5/9/chartex" xmlns:cx2="http://schemas.microsoft.com/office/drawing/2015/10/21/chartex" xmlns:cx1="http://schemas.microsoft.com/office/drawing/2015/9/8/chartex" xmlns:cx="http://schemas.microsoft.com/office/drawing/2014/chartex" xmlns="" r:embed="rId12"/>
                             </a:ext>
                           </a:extLst>
                         </a:blip>
@@ -376,6 +378,7 @@
             <w:rPr>
               <w:rFonts w:cstheme="minorHAnsi"/>
               <w:noProof/>
+              <w:lang w:eastAsia="fr-FR"/>
             </w:rPr>
             <w:drawing>
               <wp:anchor distT="0" distB="0" distL="114300" distR="114300" simplePos="0" relativeHeight="251664384" behindDoc="0" locked="0" layoutInCell="1" allowOverlap="1" wp14:anchorId="55272815" wp14:editId="0406766F">
@@ -417,13 +420,13 @@
                         <pic:cNvPicPr/>
                       </pic:nvPicPr>
                       <pic:blipFill>
-                        <a:blip r:embed="rId13">
+                        <a:blip r:embed="rId13" cstate="print">
                           <a:extLst>
                             <a:ext uri="{28A0092B-C50C-407E-A947-70E740481C1C}">
                               <a14:useLocalDpi xmlns:a14="http://schemas.microsoft.com/office/drawing/2010/main" val="0"/>
                             </a:ext>
                             <a:ext uri="{96DAC541-7B7A-43D3-8B79-37D633B846F1}">
-                              <asvg:svgBlip xmlns:asvg="http://schemas.microsoft.com/office/drawing/2016/SVG/main" r:embed="rId14"/>
+                              <asvg:svgBlip xmlns:asvg="http://schemas.microsoft.com/office/drawing/2016/SVG/main" xmlns:w16se="http://schemas.microsoft.com/office/word/2015/wordml/symex" xmlns:w16sdtdh="http://schemas.microsoft.com/office/word/2020/wordml/sdtdatahash" xmlns:w16="http://schemas.microsoft.com/office/word/2018/wordml" xmlns:w16cid="http://schemas.microsoft.com/office/word/2016/wordml/cid" xmlns:w16cex="http://schemas.microsoft.com/office/word/2018/wordml/cex" xmlns:w="http://schemas.openxmlformats.org/wordprocessingml/2006/main" xmlns:w10="urn:schemas-microsoft-com:office:word" xmlns:v="urn:schemas-microsoft-com:vml" xmlns:o="urn:schemas-microsoft-com:office:office" xmlns:am3d="http://schemas.microsoft.com/office/drawing/2017/model3d" xmlns:aink="http://schemas.microsoft.com/office/drawing/2016/ink" xmlns:cx8="http://schemas.microsoft.com/office/drawing/2016/5/14/chartex" xmlns:cx7="http://schemas.microsoft.com/office/drawing/2016/5/13/chartex" xmlns:cx6="http://schemas.microsoft.com/office/drawing/2016/5/12/chartex" xmlns:cx5="http://schemas.microsoft.com/office/drawing/2016/5/11/chartex" xmlns:cx4="http://schemas.microsoft.com/office/drawing/2016/5/10/chartex" xmlns:cx3="http://schemas.microsoft.com/office/drawing/2016/5/9/chartex" xmlns:cx2="http://schemas.microsoft.com/office/drawing/2015/10/21/chartex" xmlns:cx1="http://schemas.microsoft.com/office/drawing/2015/9/8/chartex" xmlns:cx="http://schemas.microsoft.com/office/drawing/2014/chartex" xmlns="" r:embed="rId14"/>
                             </a:ext>
                           </a:extLst>
                         </a:blip>
@@ -456,6 +459,7 @@
             <w:rPr>
               <w:rFonts w:cstheme="minorHAnsi"/>
               <w:noProof/>
+              <w:lang w:eastAsia="fr-FR"/>
             </w:rPr>
             <w:drawing>
               <wp:anchor distT="0" distB="0" distL="114300" distR="114300" simplePos="0" relativeHeight="251663360" behindDoc="0" locked="0" layoutInCell="1" allowOverlap="1" wp14:anchorId="3C7F6C5B" wp14:editId="16E2EECC">
@@ -492,13 +496,13 @@
                         <pic:cNvPicPr/>
                       </pic:nvPicPr>
                       <pic:blipFill>
-                        <a:blip r:embed="rId15">
+                        <a:blip r:embed="rId15" cstate="print">
                           <a:extLst>
                             <a:ext uri="{28A0092B-C50C-407E-A947-70E740481C1C}">
                               <a14:useLocalDpi xmlns:a14="http://schemas.microsoft.com/office/drawing/2010/main" val="0"/>
                             </a:ext>
                             <a:ext uri="{96DAC541-7B7A-43D3-8B79-37D633B846F1}">
-                              <asvg:svgBlip xmlns:asvg="http://schemas.microsoft.com/office/drawing/2016/SVG/main" r:embed="rId16"/>
+                              <asvg:svgBlip xmlns:asvg="http://schemas.microsoft.com/office/drawing/2016/SVG/main" xmlns:w16se="http://schemas.microsoft.com/office/word/2015/wordml/symex" xmlns:w16sdtdh="http://schemas.microsoft.com/office/word/2020/wordml/sdtdatahash" xmlns:w16="http://schemas.microsoft.com/office/word/2018/wordml" xmlns:w16cid="http://schemas.microsoft.com/office/word/2016/wordml/cid" xmlns:w16cex="http://schemas.microsoft.com/office/word/2018/wordml/cex" xmlns:w="http://schemas.openxmlformats.org/wordprocessingml/2006/main" xmlns:w10="urn:schemas-microsoft-com:office:word" xmlns:v="urn:schemas-microsoft-com:vml" xmlns:o="urn:schemas-microsoft-com:office:office" xmlns:am3d="http://schemas.microsoft.com/office/drawing/2017/model3d" xmlns:aink="http://schemas.microsoft.com/office/drawing/2016/ink" xmlns:cx8="http://schemas.microsoft.com/office/drawing/2016/5/14/chartex" xmlns:cx7="http://schemas.microsoft.com/office/drawing/2016/5/13/chartex" xmlns:cx6="http://schemas.microsoft.com/office/drawing/2016/5/12/chartex" xmlns:cx5="http://schemas.microsoft.com/office/drawing/2016/5/11/chartex" xmlns:cx4="http://schemas.microsoft.com/office/drawing/2016/5/10/chartex" xmlns:cx3="http://schemas.microsoft.com/office/drawing/2016/5/9/chartex" xmlns:cx2="http://schemas.microsoft.com/office/drawing/2015/10/21/chartex" xmlns:cx1="http://schemas.microsoft.com/office/drawing/2015/9/8/chartex" xmlns:cx="http://schemas.microsoft.com/office/drawing/2014/chartex" xmlns="" r:embed="rId16"/>
                             </a:ext>
                           </a:extLst>
                         </a:blip>
@@ -531,6 +535,7 @@
             <w:rPr>
               <w:rFonts w:cstheme="minorHAnsi"/>
               <w:noProof/>
+              <w:lang w:eastAsia="fr-FR"/>
             </w:rPr>
             <w:drawing>
               <wp:anchor distT="0" distB="0" distL="114300" distR="114300" simplePos="0" relativeHeight="251665408" behindDoc="0" locked="0" layoutInCell="1" allowOverlap="1" wp14:anchorId="50613E10" wp14:editId="722D0C96">
@@ -583,13 +588,13 @@
                         <pic:cNvPicPr/>
                       </pic:nvPicPr>
                       <pic:blipFill>
-                        <a:blip r:embed="rId17">
+                        <a:blip r:embed="rId17" cstate="print">
                           <a:extLst>
                             <a:ext uri="{28A0092B-C50C-407E-A947-70E740481C1C}">
                               <a14:useLocalDpi xmlns:a14="http://schemas.microsoft.com/office/drawing/2010/main" val="0"/>
                             </a:ext>
                             <a:ext uri="{96DAC541-7B7A-43D3-8B79-37D633B846F1}">
-                              <asvg:svgBlip xmlns:asvg="http://schemas.microsoft.com/office/drawing/2016/SVG/main" r:embed="rId18"/>
+                              <asvg:svgBlip xmlns:asvg="http://schemas.microsoft.com/office/drawing/2016/SVG/main" xmlns:w16se="http://schemas.microsoft.com/office/word/2015/wordml/symex" xmlns:w16sdtdh="http://schemas.microsoft.com/office/word/2020/wordml/sdtdatahash" xmlns:w16="http://schemas.microsoft.com/office/word/2018/wordml" xmlns:w16cid="http://schemas.microsoft.com/office/word/2016/wordml/cid" xmlns:w16cex="http://schemas.microsoft.com/office/word/2018/wordml/cex" xmlns:w="http://schemas.openxmlformats.org/wordprocessingml/2006/main" xmlns:w10="urn:schemas-microsoft-com:office:word" xmlns:v="urn:schemas-microsoft-com:vml" xmlns:o="urn:schemas-microsoft-com:office:office" xmlns:am3d="http://schemas.microsoft.com/office/drawing/2017/model3d" xmlns:aink="http://schemas.microsoft.com/office/drawing/2016/ink" xmlns:cx8="http://schemas.microsoft.com/office/drawing/2016/5/14/chartex" xmlns:cx7="http://schemas.microsoft.com/office/drawing/2016/5/13/chartex" xmlns:cx6="http://schemas.microsoft.com/office/drawing/2016/5/12/chartex" xmlns:cx5="http://schemas.microsoft.com/office/drawing/2016/5/11/chartex" xmlns:cx4="http://schemas.microsoft.com/office/drawing/2016/5/10/chartex" xmlns:cx3="http://schemas.microsoft.com/office/drawing/2016/5/9/chartex" xmlns:cx2="http://schemas.microsoft.com/office/drawing/2015/10/21/chartex" xmlns:cx1="http://schemas.microsoft.com/office/drawing/2015/9/8/chartex" xmlns:cx="http://schemas.microsoft.com/office/drawing/2014/chartex" xmlns="" r:embed="rId18"/>
                             </a:ext>
                           </a:extLst>
                         </a:blip>
@@ -621,6 +626,7 @@
           <w:r>
             <w:rPr>
               <w:noProof/>
+              <w:lang w:eastAsia="fr-FR"/>
             </w:rPr>
             <mc:AlternateContent>
               <mc:Choice Requires="wps">
@@ -695,6 +701,7 @@
                                     <w:dataBinding w:prefixMappings="xmlns:ns0='http://purl.org/dc/elements/1.1/' xmlns:ns1='http://schemas.openxmlformats.org/package/2006/metadata/core-properties' " w:xpath="/ns1:coreProperties[1]/ns0:title[1]" w:storeItemID="{6C3C8BC8-F283-45AE-878A-BAB7291924A1}"/>
                                     <w:text w:multiLine="1"/>
                                   </w:sdtPr>
+                                  <w:sdtEndPr/>
                                   <w:sdtContent>
                                     <w:r>
                                       <w:rPr>
@@ -757,6 +764,7 @@
                                   <w:dataBinding w:prefixMappings="xmlns:ns0='http://purl.org/dc/elements/1.1/' xmlns:ns1='http://schemas.openxmlformats.org/package/2006/metadata/core-properties' " w:xpath="/ns1:coreProperties[1]/ns0:subject[1]" w:storeItemID="{6C3C8BC8-F283-45AE-878A-BAB7291924A1}"/>
                                   <w:text/>
                                 </w:sdtPr>
+                                <w:sdtEndPr/>
                                 <w:sdtContent>
                                   <w:p>
                                     <w:pPr>
@@ -799,7 +807,7 @@
                   </wp:anchor>
                 </w:drawing>
               </mc:Choice>
-              <mc:Fallback>
+              <mc:Fallback xmlns:w16se="http://schemas.microsoft.com/office/word/2015/wordml/symex" xmlns:w16sdtdh="http://schemas.microsoft.com/office/word/2020/wordml/sdtdatahash" xmlns:w16="http://schemas.microsoft.com/office/word/2018/wordml" xmlns:w16cid="http://schemas.microsoft.com/office/word/2016/wordml/cid" xmlns:w16cex="http://schemas.microsoft.com/office/word/2018/wordml/cex" xmlns:am3d="http://schemas.microsoft.com/office/drawing/2017/model3d" xmlns:aink="http://schemas.microsoft.com/office/drawing/2016/ink" xmlns:cx8="http://schemas.microsoft.com/office/drawing/2016/5/14/chartex" xmlns:cx7="http://schemas.microsoft.com/office/drawing/2016/5/13/chartex" xmlns:cx6="http://schemas.microsoft.com/office/drawing/2016/5/12/chartex" xmlns:cx5="http://schemas.microsoft.com/office/drawing/2016/5/11/chartex" xmlns:cx4="http://schemas.microsoft.com/office/drawing/2016/5/10/chartex" xmlns:cx3="http://schemas.microsoft.com/office/drawing/2016/5/9/chartex" xmlns:cx2="http://schemas.microsoft.com/office/drawing/2015/10/21/chartex" xmlns:cx1="http://schemas.microsoft.com/office/drawing/2015/9/8/chartex" xmlns:cx="http://schemas.microsoft.com/office/drawing/2014/chartex">
                 <w:pict>
                   <v:shapetype w14:anchorId="40AE0A5A" id="_x0000_t202" coordsize="21600,21600" o:spt="202" path="m,l,21600r21600,l21600,xe">
                     <v:stroke joinstyle="miter"/>
@@ -926,6 +934,7 @@
           <w:r>
             <w:rPr>
               <w:noProof/>
+              <w:lang w:eastAsia="fr-FR"/>
             </w:rPr>
             <mc:AlternateContent>
               <mc:Choice Requires="wps">
@@ -1312,7 +1321,7 @@
                   </wp:anchor>
                 </w:drawing>
               </mc:Choice>
-              <mc:Fallback>
+              <mc:Fallback xmlns:w16se="http://schemas.microsoft.com/office/word/2015/wordml/symex" xmlns:w16sdtdh="http://schemas.microsoft.com/office/word/2020/wordml/sdtdatahash" xmlns:w16="http://schemas.microsoft.com/office/word/2018/wordml" xmlns:w16cid="http://schemas.microsoft.com/office/word/2016/wordml/cid" xmlns:w16cex="http://schemas.microsoft.com/office/word/2018/wordml/cex" xmlns:am3d="http://schemas.microsoft.com/office/drawing/2017/model3d" xmlns:aink="http://schemas.microsoft.com/office/drawing/2016/ink" xmlns:cx8="http://schemas.microsoft.com/office/drawing/2016/5/14/chartex" xmlns:cx7="http://schemas.microsoft.com/office/drawing/2016/5/13/chartex" xmlns:cx6="http://schemas.microsoft.com/office/drawing/2016/5/12/chartex" xmlns:cx5="http://schemas.microsoft.com/office/drawing/2016/5/11/chartex" xmlns:cx4="http://schemas.microsoft.com/office/drawing/2016/5/10/chartex" xmlns:cx3="http://schemas.microsoft.com/office/drawing/2016/5/9/chartex" xmlns:cx2="http://schemas.microsoft.com/office/drawing/2015/10/21/chartex" xmlns:cx1="http://schemas.microsoft.com/office/drawing/2015/9/8/chartex" xmlns:cx="http://schemas.microsoft.com/office/drawing/2014/chartex">
                 <w:pict>
                   <v:shape w14:anchorId="44F0FD93" id="Zone de texte 152" o:spid="_x0000_s1027" type="#_x0000_t202" style="position:absolute;left:0;text-align:left;margin-left:17.25pt;margin-top:663.75pt;width:8in;height:101.55pt;z-index:251660288;visibility:visible;mso-wrap-style:square;mso-width-percent:941;mso-height-percent:0;mso-wrap-distance-left:9pt;mso-wrap-distance-top:0;mso-wrap-distance-right:9pt;mso-wrap-distance-bottom:0;mso-position-horizontal:absolute;mso-position-horizontal-relative:page;mso-position-vertical:absolute;mso-position-vertical-relative:page;mso-width-percent:941;mso-height-percent:0;mso-width-relative:page;mso-height-relative:page;v-text-anchor:bottom" o:gfxdata="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" filled="f" stroked="f" strokeweight=".5pt">
                     <v:textbox inset="126pt,0,54pt,0">
@@ -5407,106 +5416,46 @@
         <w:rPr>
           <w:highlight w:val="yellow"/>
         </w:rPr>
-        <w:t>, concernant l’e</w:t>
+        <w:t xml:space="preserve">, concernant l’engagement étudiant, les technologies éducatives, et les districts scolaires, </w:t>
       </w:r>
       <w:r>
         <w:rPr>
           <w:highlight w:val="yellow"/>
         </w:rPr>
-        <w:t xml:space="preserve">ngagement étudiant, </w:t>
+        <w:t xml:space="preserve">en une </w:t>
       </w:r>
       <w:r>
         <w:rPr>
           <w:highlight w:val="yellow"/>
         </w:rPr>
-        <w:t>les t</w:t>
+        <w:t>unique</w:t>
       </w:r>
       <w:r>
         <w:rPr>
           <w:highlight w:val="yellow"/>
         </w:rPr>
-        <w:t>echnologies éducatives,</w:t>
+        <w:t xml:space="preserve"> source.</w:t>
       </w:r>
       <w:r>
         <w:rPr>
           <w:highlight w:val="yellow"/>
         </w:rPr>
-        <w:t xml:space="preserve"> et les</w:t>
-      </w:r>
-      <w:r>
+        <w:t xml:space="preserve"> </w:t>
+      </w:r>
+    </w:p>
+    <w:p>
+      <w:pPr>
+        <w:ind w:firstLine="708"/>
+        <w:jc w:val="both"/>
         <w:rPr>
           <w:highlight w:val="yellow"/>
         </w:rPr>
-        <w:t xml:space="preserve"> </w:t>
-      </w:r>
+      </w:pPr>
       <w:r>
         <w:rPr>
           <w:highlight w:val="yellow"/>
         </w:rPr>
-        <w:t>d</w:t>
-      </w:r>
-      <w:r>
-        <w:rPr>
-          <w:highlight w:val="yellow"/>
-        </w:rPr>
-        <w:t>istricts scolaires</w:t>
-      </w:r>
-      <w:r>
-        <w:rPr>
-          <w:highlight w:val="yellow"/>
-        </w:rPr>
-        <w:t>,</w:t>
-      </w:r>
-      <w:r>
-        <w:rPr>
-          <w:highlight w:val="yellow"/>
-        </w:rPr>
-        <w:t xml:space="preserve"> </w:t>
-      </w:r>
-      <w:r>
-        <w:rPr>
-          <w:highlight w:val="yellow"/>
-        </w:rPr>
-        <w:t xml:space="preserve">en une </w:t>
-      </w:r>
-      <w:r>
-        <w:rPr>
-          <w:highlight w:val="yellow"/>
-        </w:rPr>
-        <w:t>unique</w:t>
-      </w:r>
-      <w:r>
-        <w:rPr>
-          <w:highlight w:val="yellow"/>
-        </w:rPr>
-        <w:t xml:space="preserve"> source.</w:t>
-      </w:r>
-      <w:r>
-        <w:rPr>
-          <w:highlight w:val="yellow"/>
-        </w:rPr>
-        <w:t xml:space="preserve"> </w:t>
-      </w:r>
-    </w:p>
-    <w:p>
-      <w:pPr>
-        <w:ind w:firstLine="708"/>
-        <w:jc w:val="both"/>
-        <w:rPr>
-          <w:highlight w:val="yellow"/>
-        </w:rPr>
-      </w:pPr>
-      <w:r>
-        <w:rPr>
-          <w:highlight w:val="yellow"/>
-        </w:rPr>
-        <w:t>Pour constituer la base commune, on utilise l</w:t>
-      </w:r>
-      <w:r>
-        <w:rPr>
-          <w:highlight w:val="yellow"/>
-        </w:rPr>
-        <w:t>e</w:t>
+        <w:t>Pour constituer la base commune, on utilise le</w:t>
       </w:r>
       <w:r>
         <w:rPr>
@@ -5799,8 +5748,43 @@
     </w:p>
     <w:p>
       <w:pPr>
-        <w:jc w:val="both"/>
-      </w:pPr>
+        <w:tabs>
+          <w:tab w:val="left" w:pos="6036"/>
+        </w:tabs>
+        <w:jc w:val="both"/>
+        <w:rPr>
+          <w:noProof/>
+        </w:rPr>
+      </w:pPr>
+      <w:r>
+        <w:rPr>
+          <w:noProof/>
+        </w:rPr>
+        <w:t>Au plus fort de la pandémie, la connectivité numérique ne se réduit plus aux seuls moyens de communication traditionnels et à la recherche d’informations. Elle joue désormais un rôle clé pour les particuliers et les entreprises qui souhaitent utiliser les données, contenus et applications numériques pour assurer la continuité de l'activité économique et sociale malgré les règles de distanciation sociale et le confinement strict imposé presque partout.</w:t>
+      </w:r>
+    </w:p>
+    <w:p>
+      <w:pPr>
+        <w:tabs>
+          <w:tab w:val="left" w:pos="6036"/>
+        </w:tabs>
+        <w:jc w:val="both"/>
+        <w:rPr>
+          <w:noProof/>
+        </w:rPr>
+      </w:pPr>
+      <w:r>
+        <w:rPr>
+          <w:noProof/>
+        </w:rPr>
+        <w:t>D'autre part, cette situation a obligé tous les étudiants à s'engager davantage avec Internet, à tout faire en utilisant Internet. Les plateformes d'apprentissage numérique connaissent une croissance exponentielle plus que jamais. L'engagement des utilisateurs sur Internet atteint le plus haut de l'h</w:t>
+      </w:r>
+      <w:r>
+        <w:rPr>
+          <w:noProof/>
+        </w:rPr>
+        <w:t>istoire et ne cesse de croître.</w:t>
+      </w:r>
     </w:p>
     <w:p>
       <w:pPr>
@@ -5809,6 +5793,7 @@
       </w:pPr>
       <w:bookmarkStart w:id="11" w:name="_Toc97582912"/>
       <w:r>
+        <w:lastRenderedPageBreak/>
         <w:t>Etat de la connectivité au niveau des comtés</w:t>
       </w:r>
       <w:bookmarkEnd w:id="11"/>
@@ -5823,6 +5808,7 @@
       <w:r>
         <w:rPr>
           <w:noProof/>
+          <w:lang w:eastAsia="fr-FR"/>
         </w:rPr>
         <w:drawing>
           <wp:inline distT="0" distB="0" distL="0" distR="0" wp14:anchorId="7406169E" wp14:editId="36BFAE02">
@@ -5905,53 +5891,115 @@
       <w:pPr>
         <w:jc w:val="both"/>
         <w:rPr>
+          <w:rFonts w:cstheme="minorHAnsi"/>
+        </w:rPr>
+      </w:pPr>
+      <w:r>
+        <w:rPr>
+          <w:rFonts w:cstheme="minorHAnsi"/>
+        </w:rPr>
+        <w:t xml:space="preserve">La pandémie de COVID-19 a perturbé l'apprentissage de plus </w:t>
+      </w:r>
+      <w:r>
+        <w:rPr>
+          <w:rFonts w:cstheme="minorHAnsi"/>
+        </w:rPr>
+        <w:t xml:space="preserve">de 90% des élèves </w:t>
+      </w:r>
+      <w:r>
+        <w:rPr>
+          <w:rFonts w:cstheme="minorHAnsi"/>
+        </w:rPr>
+        <w:t xml:space="preserve">qui ont été touchés par la fermeture </w:t>
+      </w:r>
+      <w:r>
+        <w:rPr>
+          <w:rFonts w:cstheme="minorHAnsi"/>
+        </w:rPr>
+        <w:t>de leurs écoles,</w:t>
+      </w:r>
+      <w:r>
+        <w:rPr>
+          <w:rFonts w:cstheme="minorHAnsi"/>
+        </w:rPr>
+        <w:t xml:space="preserve"> ce qui a mené de nombr</w:t>
+      </w:r>
+      <w:r>
+        <w:rPr>
+          <w:rFonts w:cstheme="minorHAnsi"/>
+        </w:rPr>
+        <w:t xml:space="preserve">eux établissements scolaires </w:t>
+      </w:r>
+      <w:r>
+        <w:rPr>
+          <w:rFonts w:cstheme="minorHAnsi"/>
+        </w:rPr>
+        <w:t>à s'adapter et à trouver des moyens alternatifs pour mener à bien leurs processus. De nombreuses écoles ont eu recours à l'apprentissage en ligne pour faire face aux restrictions im</w:t>
+      </w:r>
+      <w:r>
+        <w:rPr>
+          <w:rFonts w:cstheme="minorHAnsi"/>
+        </w:rPr>
+        <w:t>posées en raison de la pandémie</w:t>
+      </w:r>
+    </w:p>
+    <w:p>
+      <w:pPr>
+        <w:jc w:val="both"/>
+        <w:rPr>
+          <w:rFonts w:cstheme="minorHAnsi"/>
+        </w:rPr>
+      </w:pPr>
+      <w:r>
+        <w:rPr>
+          <w:rFonts w:cstheme="minorHAnsi"/>
+        </w:rPr>
+        <w:t>Pour ceux qui n'ont pas accès à internet, l'éducation peut être inaccessible et doit re</w:t>
+      </w:r>
+      <w:r>
+        <w:rPr>
+          <w:rFonts w:cstheme="minorHAnsi"/>
+        </w:rPr>
+        <w:t xml:space="preserve">lever encore plus d'obstacles. </w:t>
+      </w:r>
+    </w:p>
+    <w:p>
+      <w:pPr>
+        <w:jc w:val="both"/>
+        <w:rPr>
           <w:noProof/>
         </w:rPr>
       </w:pPr>
     </w:p>
     <w:p>
       <w:pPr>
-        <w:jc w:val="both"/>
+        <w:pStyle w:val="Titre2"/>
+        <w:jc w:val="both"/>
+      </w:pPr>
+      <w:bookmarkStart w:id="13" w:name="_Toc97582914"/>
+      <w:r>
+        <w:t>Engagement en fonction du temps en 2020</w:t>
+      </w:r>
+      <w:bookmarkEnd w:id="13"/>
+    </w:p>
+    <w:p>
+      <w:pPr>
+        <w:jc w:val="both"/>
+      </w:pPr>
+    </w:p>
+    <w:p>
+      <w:pPr>
+        <w:jc w:val="both"/>
+        <w:rPr>
+          <w:rFonts w:cstheme="minorHAnsi"/>
+        </w:rPr>
+      </w:pPr>
+      <w:r>
         <w:rPr>
           <w:noProof/>
-        </w:rPr>
-      </w:pPr>
-    </w:p>
-    <w:p>
-      <w:pPr>
-        <w:jc w:val="both"/>
-        <w:rPr>
-          <w:noProof/>
-        </w:rPr>
-      </w:pPr>
-    </w:p>
-    <w:p>
-      <w:pPr>
-        <w:pStyle w:val="Titre2"/>
-        <w:jc w:val="both"/>
-      </w:pPr>
-      <w:bookmarkStart w:id="13" w:name="_Toc97582914"/>
-      <w:r>
-        <w:t>Engagement en fonction du temps en 2020</w:t>
-      </w:r>
-      <w:bookmarkEnd w:id="13"/>
-    </w:p>
-    <w:p>
-      <w:pPr>
-        <w:jc w:val="both"/>
-      </w:pPr>
-    </w:p>
-    <w:p>
-      <w:pPr>
-        <w:jc w:val="both"/>
-        <w:rPr>
-          <w:rFonts w:cstheme="minorHAnsi"/>
-        </w:rPr>
-      </w:pPr>
-      <w:r>
-        <w:rPr>
-          <w:noProof/>
-        </w:rPr>
+          <w:lang w:eastAsia="fr-FR"/>
+        </w:rPr>
+        <w:lastRenderedPageBreak/>
         <w:drawing>
           <wp:inline distT="0" distB="0" distL="0" distR="0" wp14:anchorId="7FD89BDE" wp14:editId="46CCA25B">
             <wp:extent cx="5760720" cy="3046730"/>
@@ -6120,13 +6168,7 @@
         <w:rPr>
           <w:rFonts w:cstheme="minorHAnsi"/>
         </w:rPr>
-        <w:t>c’est précisément à partir de cette période que le nombre de pages consultées augmente,</w:t>
-      </w:r>
-      <w:r>
-        <w:rPr>
-          <w:rFonts w:cstheme="minorHAnsi"/>
-        </w:rPr>
-        <w:t xml:space="preserve"> ce qui signifie que l'apprentissage numérique est utilisé plus fréquemment qu'auparavant.</w:t>
+        <w:t>c’est précisément à partir de cette période que le nombre de pages consultées augmente, ce qui signifie que l'apprentissage numérique est utilisé plus fréquemment qu'auparavant.</w:t>
       </w:r>
     </w:p>
     <w:p>
@@ -6276,14 +6318,6 @@
     </w:p>
     <w:p>
       <w:pPr>
-        <w:jc w:val="both"/>
-        <w:rPr>
-          <w:rFonts w:cstheme="minorHAnsi"/>
-        </w:rPr>
-      </w:pPr>
-    </w:p>
-    <w:p>
-      <w:pPr>
         <w:pStyle w:val="Titre1"/>
         <w:jc w:val="both"/>
         <w:rPr>
@@ -6295,17 +6329,39 @@
         <w:rPr>
           <w:rFonts w:asciiTheme="minorHAnsi" w:hAnsiTheme="minorHAnsi" w:cstheme="minorHAnsi"/>
         </w:rPr>
+        <w:t>Engagement étudiant et technologies éducatives</w:t>
+      </w:r>
+      <w:bookmarkEnd w:id="14"/>
+    </w:p>
+    <w:p/>
+    <w:p>
+      <w:r>
+        <w:t>Avant la pandémie, la technologie était un outil utilisé pour améliorer l'apprentissage dans n'importe quelle matière. Après la pandémie elle est devenue le canal et la substance de l'éducation elle-même. Elle a changé la façon dont les enseignants et les élèves collectent, accèdent, analysent, présentent et transmettent les informations. La technologie a rendu l'apprentissage plus interactif et collaboratif, a aidé les étudiants à s'impliquer davantage dans le matériel qu'ils apprennent et avec lequel ils ont des difficultés.</w:t>
+      </w:r>
+    </w:p>
+    <w:p>
+      <w:pPr>
+        <w:jc w:val="both"/>
+        <w:rPr>
+          <w:rFonts w:cstheme="minorHAnsi"/>
+        </w:rPr>
+      </w:pPr>
+    </w:p>
+    <w:p>
+      <w:pPr>
+        <w:pStyle w:val="Titre2"/>
+        <w:jc w:val="both"/>
+      </w:pPr>
+      <w:bookmarkStart w:id="15" w:name="_Toc97582916"/>
+      <w:r>
         <w:lastRenderedPageBreak/>
-        <w:t>Engagement étudiant et technologies éducatives</w:t>
-      </w:r>
-      <w:bookmarkEnd w:id="14"/>
-    </w:p>
-    <w:p>
-      <w:pPr>
-        <w:jc w:val="both"/>
-        <w:rPr>
-          <w:rFonts w:cstheme="minorHAnsi"/>
-        </w:rPr>
+        <w:t>Catégories et secteurs des produits d’apprentissage</w:t>
+      </w:r>
+      <w:bookmarkEnd w:id="15"/>
+    </w:p>
+    <w:p>
+      <w:pPr>
+        <w:jc w:val="both"/>
       </w:pPr>
     </w:p>
     <w:p>
@@ -6313,22 +6369,6 @@
         <w:pStyle w:val="Titre2"/>
         <w:jc w:val="both"/>
       </w:pPr>
-      <w:bookmarkStart w:id="15" w:name="_Toc97582916"/>
-      <w:r>
-        <w:t>Catégories et secteurs des produits d’apprentissage</w:t>
-      </w:r>
-      <w:bookmarkEnd w:id="15"/>
-    </w:p>
-    <w:p>
-      <w:pPr>
-        <w:jc w:val="both"/>
-      </w:pPr>
-    </w:p>
-    <w:p>
-      <w:pPr>
-        <w:pStyle w:val="Titre2"/>
-        <w:jc w:val="both"/>
-      </w:pPr>
       <w:bookmarkStart w:id="16" w:name="_Toc97582917"/>
       <w:r>
         <w:t>Produits et fournisseurs prédominants</w:t>
@@ -6358,6 +6398,7 @@
       <w:r>
         <w:rPr>
           <w:noProof/>
+          <w:lang w:eastAsia="fr-FR"/>
         </w:rPr>
         <w:drawing>
           <wp:inline distT="0" distB="0" distL="0" distR="0" wp14:anchorId="5B64267C" wp14:editId="7CE06895">
@@ -6459,6 +6500,53 @@
       <w:pPr>
         <w:jc w:val="both"/>
       </w:pPr>
+      <w:r>
+        <w:rPr>
+          <w:noProof/>
+          <w:lang w:eastAsia="fr-FR"/>
+        </w:rPr>
+        <w:drawing>
+          <wp:inline distT="0" distB="0" distL="0" distR="0" wp14:anchorId="53C259F0" wp14:editId="7A045D59">
+            <wp:extent cx="5760720" cy="3470275"/>
+            <wp:effectExtent l="0" t="0" r="0" b="0"/>
+            <wp:docPr id="4" name="Image 4"/>
+            <wp:cNvGraphicFramePr>
+              <a:graphicFrameLocks xmlns:a="http://schemas.openxmlformats.org/drawingml/2006/main" noChangeAspect="1"/>
+            </wp:cNvGraphicFramePr>
+            <a:graphic xmlns:a="http://schemas.openxmlformats.org/drawingml/2006/main">
+              <a:graphicData uri="http://schemas.openxmlformats.org/drawingml/2006/picture">
+                <pic:pic xmlns:pic="http://schemas.openxmlformats.org/drawingml/2006/picture">
+                  <pic:nvPicPr>
+                    <pic:cNvPr id="4" name="Cahdhre.png"/>
+                    <pic:cNvPicPr/>
+                  </pic:nvPicPr>
+                  <pic:blipFill>
+                    <a:blip r:embed="rId22">
+                      <a:extLst>
+                        <a:ext uri="{28A0092B-C50C-407E-A947-70E740481C1C}">
+                          <a14:useLocalDpi xmlns:a14="http://schemas.microsoft.com/office/drawing/2010/main" val="0"/>
+                        </a:ext>
+                      </a:extLst>
+                    </a:blip>
+                    <a:stretch>
+                      <a:fillRect/>
+                    </a:stretch>
+                  </pic:blipFill>
+                  <pic:spPr>
+                    <a:xfrm>
+                      <a:off x="0" y="0"/>
+                      <a:ext cx="5760720" cy="3470275"/>
+                    </a:xfrm>
+                    <a:prstGeom prst="rect">
+                      <a:avLst/>
+                    </a:prstGeom>
+                  </pic:spPr>
+                </pic:pic>
+              </a:graphicData>
+            </a:graphic>
+          </wp:inline>
+        </w:drawing>
+      </w:r>
     </w:p>
     <w:p>
       <w:pPr>
@@ -6467,9 +6555,12 @@
       </w:pPr>
       <w:bookmarkStart w:id="19" w:name="_Toc97582920"/>
       <w:r>
+        <w:lastRenderedPageBreak/>
         <w:t>Engagements des communautés noire et hispanique</w:t>
       </w:r>
+      <w:bookmarkStart w:id="20" w:name="_GoBack"/>
       <w:bookmarkEnd w:id="19"/>
+      <w:bookmarkEnd w:id="20"/>
     </w:p>
     <w:p>
       <w:pPr>
@@ -6489,14 +6580,14 @@
           <w:rFonts w:asciiTheme="minorHAnsi" w:hAnsiTheme="minorHAnsi" w:cstheme="minorHAnsi"/>
         </w:rPr>
       </w:pPr>
-      <w:bookmarkStart w:id="20" w:name="_Toc97582921"/>
+      <w:bookmarkStart w:id="21" w:name="_Toc97582921"/>
       <w:r>
         <w:rPr>
           <w:rFonts w:asciiTheme="minorHAnsi" w:hAnsiTheme="minorHAnsi" w:cstheme="minorHAnsi"/>
         </w:rPr>
         <w:t>Engagement étudiant et politiques d’Etat</w:t>
       </w:r>
-      <w:bookmarkEnd w:id="20"/>
+      <w:bookmarkEnd w:id="21"/>
     </w:p>
     <w:p>
       <w:pPr>
@@ -6508,20 +6599,17 @@
         <w:pStyle w:val="Titre2"/>
         <w:jc w:val="both"/>
       </w:pPr>
-      <w:bookmarkStart w:id="21" w:name="_Toc97582922"/>
+      <w:bookmarkStart w:id="22" w:name="_Toc97582922"/>
       <w:r>
         <w:t>Dépenses totales</w:t>
       </w:r>
       <w:r>
-        <w:t xml:space="preserve"> </w:t>
-      </w:r>
-      <w:r>
-        <w:t>locales et fédérales</w:t>
+        <w:t xml:space="preserve"> locales et fédérales</w:t>
       </w:r>
       <w:r>
         <w:t xml:space="preserve"> par élève</w:t>
       </w:r>
-      <w:bookmarkEnd w:id="21"/>
+      <w:bookmarkEnd w:id="22"/>
     </w:p>
     <w:p>
       <w:pPr>
@@ -6535,8 +6623,8 @@
       <w:r>
         <w:rPr>
           <w:noProof/>
-        </w:rPr>
-        <w:lastRenderedPageBreak/>
+          <w:lang w:eastAsia="fr-FR"/>
+        </w:rPr>
         <w:drawing>
           <wp:inline distT="0" distB="0" distL="0" distR="0" wp14:anchorId="08E3860B" wp14:editId="1B9A1C61">
             <wp:extent cx="5039360" cy="3390900"/>
@@ -6555,7 +6643,7 @@
                     </pic:cNvPicPr>
                   </pic:nvPicPr>
                   <pic:blipFill>
-                    <a:blip r:embed="rId22"/>
+                    <a:blip r:embed="rId23"/>
                     <a:stretch>
                       <a:fillRect/>
                     </a:stretch>
@@ -6581,7 +6669,7 @@
         <w:ind w:firstLine="708"/>
         <w:jc w:val="both"/>
       </w:pPr>
-      <w:bookmarkStart w:id="22" w:name="_Hlk97584065"/>
+      <w:bookmarkStart w:id="23" w:name="_Hlk97584065"/>
       <w:r>
         <w:t>Ce graphique montre le</w:t>
       </w:r>
@@ -6606,7 +6694,7 @@
         <w:t xml:space="preserve"> :</w:t>
       </w:r>
     </w:p>
-    <w:bookmarkEnd w:id="22"/>
+    <w:bookmarkEnd w:id="23"/>
     <w:p>
       <w:pPr>
         <w:pStyle w:val="Paragraphedeliste"/>
@@ -6724,8 +6812,8 @@
       <w:r>
         <w:rPr>
           <w:noProof/>
-        </w:rPr>
-        <w:lastRenderedPageBreak/>
+          <w:lang w:eastAsia="fr-FR"/>
+        </w:rPr>
         <w:drawing>
           <wp:inline distT="0" distB="0" distL="0" distR="0" wp14:anchorId="31E1FEA8" wp14:editId="45F33724">
             <wp:extent cx="5039360" cy="3390900"/>
@@ -6744,7 +6832,7 @@
                     </pic:cNvPicPr>
                   </pic:nvPicPr>
                   <pic:blipFill>
-                    <a:blip r:embed="rId22"/>
+                    <a:blip r:embed="rId23"/>
                     <a:stretch>
                       <a:fillRect/>
                     </a:stretch>
@@ -6771,10 +6859,7 @@
         <w:jc w:val="both"/>
       </w:pPr>
       <w:r>
-        <w:t xml:space="preserve">Ce graphique montre le nombre de </w:t>
-      </w:r>
-      <w:r>
-        <w:t>dist</w:t>
+        <w:t>Ce graphique montre le nombre de dist</w:t>
       </w:r>
       <w:r>
         <w:t>r</w:t>
@@ -6813,13 +6898,7 @@
         <w:jc w:val="both"/>
       </w:pPr>
       <w:r>
-        <w:t xml:space="preserve">Ce graphique </w:t>
-      </w:r>
-      <w:r>
-        <w:t>avec le nombre de districts scolaires dans une catégorie</w:t>
-      </w:r>
-      <w:r>
-        <w:t xml:space="preserve"> de budget semble être en accord avec le graphe concernant le nombre de </w:t>
+        <w:t xml:space="preserve">Ce graphique avec le nombre de districts scolaires dans une catégorie de budget semble être en accord avec le graphe concernant le nombre de </w:t>
       </w:r>
       <w:r>
         <w:t>pages</w:t>
@@ -6840,10 +6919,7 @@
         <w:t xml:space="preserve"> </w:t>
       </w:r>
       <w:r>
-        <w:t xml:space="preserve">et </w:t>
-      </w:r>
-      <w:r>
-        <w:t>préciser les observations qui en découlent</w:t>
+        <w:t>et préciser les observations qui en découlent</w:t>
       </w:r>
       <w:r>
         <w:t>.</w:t>
@@ -6936,7 +7012,7 @@
         <w:pStyle w:val="Titre2"/>
         <w:jc w:val="both"/>
       </w:pPr>
-      <w:bookmarkStart w:id="23" w:name="_Toc97582923"/>
+      <w:bookmarkStart w:id="24" w:name="_Toc97582923"/>
       <w:r>
         <w:t>Engagement des élèves</w:t>
       </w:r>
@@ -6946,7 +7022,7 @@
       <w:r>
         <w:t xml:space="preserve"> modestes</w:t>
       </w:r>
-      <w:bookmarkEnd w:id="23"/>
+      <w:bookmarkEnd w:id="24"/>
     </w:p>
     <w:p>
       <w:pPr>
@@ -6977,17 +7053,17 @@
           <w:rFonts w:asciiTheme="minorHAnsi" w:hAnsiTheme="minorHAnsi" w:cstheme="minorHAnsi"/>
         </w:rPr>
       </w:pPr>
-      <w:bookmarkStart w:id="24" w:name="_Toc97582924"/>
+      <w:bookmarkStart w:id="25" w:name="_Toc97582924"/>
       <w:r>
         <w:rPr>
           <w:rFonts w:asciiTheme="minorHAnsi" w:hAnsiTheme="minorHAnsi" w:cstheme="minorHAnsi"/>
         </w:rPr>
         <w:t>Conclusion</w:t>
       </w:r>
-      <w:bookmarkEnd w:id="24"/>
+      <w:bookmarkEnd w:id="25"/>
     </w:p>
     <w:sectPr>
-      <w:footerReference w:type="default" r:id="rId23"/>
+      <w:footerReference w:type="default" r:id="rId24"/>
       <w:pgSz w:w="11906" w:h="16838"/>
       <w:pgMar w:top="1417" w:right="1417" w:bottom="1417" w:left="1417" w:header="708" w:footer="708" w:gutter="0"/>
       <w:pgNumType w:start="0"/>
@@ -7000,7 +7076,7 @@
 </file>
 
 <file path=word/endnotes.xml><?xml version="1.0" encoding="utf-8"?>
-<w:endnotes xmlns:wpc="http://schemas.microsoft.com/office/word/2010/wordprocessingCanvas" xmlns:cx="http://schemas.microsoft.com/office/drawing/2014/chartex" xmlns:cx1="http://schemas.microsoft.com/office/drawing/2015/9/8/chartex" xmlns:cx2="http://schemas.microsoft.com/office/drawing/2015/10/21/chartex" xmlns:cx3="http://schemas.microsoft.com/office/drawing/2016/5/9/chartex" xmlns:cx4="http://schemas.microsoft.com/office/drawing/2016/5/10/chartex" xmlns:cx5="http://schemas.microsoft.com/office/drawing/2016/5/11/chartex" xmlns:cx6="http://schemas.microsoft.com/office/drawing/2016/5/12/chartex" xmlns:cx7="http://schemas.microsoft.com/office/drawing/2016/5/13/chartex" xmlns:cx8="http://schemas.microsoft.com/office/drawing/2016/5/14/chartex" xmlns:mc="http://schemas.openxmlformats.org/markup-compatibility/2006" xmlns:aink="http://schemas.microsoft.com/office/drawing/2016/ink" xmlns:am3d="http://schemas.microsoft.com/office/drawing/2017/model3d" xmlns:o="urn:schemas-microsoft-com:office:office" xmlns:r="http://schemas.openxmlformats.org/officeDocument/2006/relationships" xmlns:m="http://schemas.openxmlformats.org/officeDocument/2006/math" xmlns:v="urn:schemas-microsoft-com:vml" xmlns:wp14="http://schemas.microsoft.com/office/word/2010/wordprocessingDrawing" xmlns:wp="http://schemas.openxmlformats.org/drawingml/2006/wordprocessingDrawing" xmlns:w10="urn:schemas-microsoft-com:office:word" xmlns:w="http://schemas.openxmlformats.org/wordprocessingml/2006/main" xmlns:w14="http://schemas.microsoft.com/office/word/2010/wordml" xmlns:w15="http://schemas.microsoft.com/office/word/2012/wordml" xmlns:w16cex="http://schemas.microsoft.com/office/word/2018/wordml/cex" xmlns:w16cid="http://schemas.microsoft.com/office/word/2016/wordml/cid" xmlns:w16="http://schemas.microsoft.com/office/word/2018/wordml" xmlns:w16sdtdh="http://schemas.microsoft.com/office/word/2020/wordml/sdtdatahash" xmlns:w16se="http://schemas.microsoft.com/office/word/2015/wordml/symex" xmlns:wpg="http://schemas.microsoft.com/office/word/2010/wordprocessingGroup" xmlns:wpi="http://schemas.microsoft.com/office/word/2010/wordprocessingInk" xmlns:wne="http://schemas.microsoft.com/office/word/2006/wordml" xmlns:wps="http://schemas.microsoft.com/office/word/2010/wordprocessingShape" mc:Ignorable="w14 w15 w16se w16cid w16 w16cex w16sdtdh wp14">
+<w:endnotes xmlns:wpc="http://schemas.microsoft.com/office/word/2010/wordprocessingCanvas" xmlns:mc="http://schemas.openxmlformats.org/markup-compatibility/2006" xmlns:o="urn:schemas-microsoft-com:office:office" xmlns:r="http://schemas.openxmlformats.org/officeDocument/2006/relationships" xmlns:m="http://schemas.openxmlformats.org/officeDocument/2006/math" xmlns:v="urn:schemas-microsoft-com:vml" xmlns:wp14="http://schemas.microsoft.com/office/word/2010/wordprocessingDrawing" xmlns:wp="http://schemas.openxmlformats.org/drawingml/2006/wordprocessingDrawing" xmlns:w10="urn:schemas-microsoft-com:office:word" xmlns:w="http://schemas.openxmlformats.org/wordprocessingml/2006/main" xmlns:w14="http://schemas.microsoft.com/office/word/2010/wordml" xmlns:w15="http://schemas.microsoft.com/office/word/2012/wordml" xmlns:wpg="http://schemas.microsoft.com/office/word/2010/wordprocessingGroup" xmlns:wpi="http://schemas.microsoft.com/office/word/2010/wordprocessingInk" xmlns:wne="http://schemas.microsoft.com/office/word/2006/wordml" xmlns:wps="http://schemas.microsoft.com/office/word/2010/wordprocessingShape" mc:Ignorable="w14 w15 wp14">
   <w:endnote w:type="separator" w:id="-1">
     <w:p>
       <w:pPr>
@@ -7025,7 +7101,7 @@
 </file>
 
 <file path=word/footer1.xml><?xml version="1.0" encoding="utf-8"?>
-<w:ftr xmlns:wpc="http://schemas.microsoft.com/office/word/2010/wordprocessingCanvas" xmlns:cx="http://schemas.microsoft.com/office/drawing/2014/chartex" xmlns:cx1="http://schemas.microsoft.com/office/drawing/2015/9/8/chartex" xmlns:cx2="http://schemas.microsoft.com/office/drawing/2015/10/21/chartex" xmlns:cx3="http://schemas.microsoft.com/office/drawing/2016/5/9/chartex" xmlns:cx4="http://schemas.microsoft.com/office/drawing/2016/5/10/chartex" xmlns:cx5="http://schemas.microsoft.com/office/drawing/2016/5/11/chartex" xmlns:cx6="http://schemas.microsoft.com/office/drawing/2016/5/12/chartex" xmlns:cx7="http://schemas.microsoft.com/office/drawing/2016/5/13/chartex" xmlns:cx8="http://schemas.microsoft.com/office/drawing/2016/5/14/chartex" xmlns:mc="http://schemas.openxmlformats.org/markup-compatibility/2006" xmlns:aink="http://schemas.microsoft.com/office/drawing/2016/ink" xmlns:am3d="http://schemas.microsoft.com/office/drawing/2017/model3d" xmlns:o="urn:schemas-microsoft-com:office:office" xmlns:r="http://schemas.openxmlformats.org/officeDocument/2006/relationships" xmlns:m="http://schemas.openxmlformats.org/officeDocument/2006/math" xmlns:v="urn:schemas-microsoft-com:vml" xmlns:wp14="http://schemas.microsoft.com/office/word/2010/wordprocessingDrawing" xmlns:wp="http://schemas.openxmlformats.org/drawingml/2006/wordprocessingDrawing" xmlns:w10="urn:schemas-microsoft-com:office:word" xmlns:w="http://schemas.openxmlformats.org/wordprocessingml/2006/main" xmlns:w14="http://schemas.microsoft.com/office/word/2010/wordml" xmlns:w15="http://schemas.microsoft.com/office/word/2012/wordml" xmlns:w16cex="http://schemas.microsoft.com/office/word/2018/wordml/cex" xmlns:w16cid="http://schemas.microsoft.com/office/word/2016/wordml/cid" xmlns:w16="http://schemas.microsoft.com/office/word/2018/wordml" xmlns:w16sdtdh="http://schemas.microsoft.com/office/word/2020/wordml/sdtdatahash" xmlns:w16se="http://schemas.microsoft.com/office/word/2015/wordml/symex" xmlns:wpg="http://schemas.microsoft.com/office/word/2010/wordprocessingGroup" xmlns:wpi="http://schemas.microsoft.com/office/word/2010/wordprocessingInk" xmlns:wne="http://schemas.microsoft.com/office/word/2006/wordml" xmlns:wps="http://schemas.microsoft.com/office/word/2010/wordprocessingShape" mc:Ignorable="w14 w15 w16se w16cid w16 w16cex w16sdtdh wp14">
+<w:ftr xmlns:wpc="http://schemas.microsoft.com/office/word/2010/wordprocessingCanvas" xmlns:mc="http://schemas.openxmlformats.org/markup-compatibility/2006" xmlns:o="urn:schemas-microsoft-com:office:office" xmlns:r="http://schemas.openxmlformats.org/officeDocument/2006/relationships" xmlns:m="http://schemas.openxmlformats.org/officeDocument/2006/math" xmlns:v="urn:schemas-microsoft-com:vml" xmlns:wp14="http://schemas.microsoft.com/office/word/2010/wordprocessingDrawing" xmlns:wp="http://schemas.openxmlformats.org/drawingml/2006/wordprocessingDrawing" xmlns:w10="urn:schemas-microsoft-com:office:word" xmlns:w="http://schemas.openxmlformats.org/wordprocessingml/2006/main" xmlns:w14="http://schemas.microsoft.com/office/word/2010/wordml" xmlns:w15="http://schemas.microsoft.com/office/word/2012/wordml" xmlns:wpg="http://schemas.microsoft.com/office/word/2010/wordprocessingGroup" xmlns:wpi="http://schemas.microsoft.com/office/word/2010/wordprocessingInk" xmlns:wne="http://schemas.microsoft.com/office/word/2006/wordml" xmlns:wps="http://schemas.microsoft.com/office/word/2010/wordprocessingShape" mc:Ignorable="w14 w15 wp14">
   <w:sdt>
     <w:sdtPr>
       <w:id w:val="662890654"/>
@@ -7034,6 +7110,7 @@
         <w:docPartUnique/>
       </w:docPartObj>
     </w:sdtPr>
+    <w:sdtEndPr/>
     <w:sdtContent>
       <w:sdt>
         <w:sdtPr>
@@ -7043,6 +7120,7 @@
             <w:docPartUnique/>
           </w:docPartObj>
         </w:sdtPr>
+        <w:sdtEndPr/>
         <w:sdtContent>
           <w:p>
             <w:pPr>
@@ -7081,8 +7159,9 @@
               <w:rPr>
                 <w:b/>
                 <w:bCs/>
-              </w:rPr>
-              <w:t>2</w:t>
+                <w:noProof/>
+              </w:rPr>
+              <w:t>7</w:t>
             </w:r>
             <w:r>
               <w:rPr>
@@ -7125,8 +7204,9 @@
               <w:rPr>
                 <w:b/>
                 <w:bCs/>
-              </w:rPr>
-              <w:t>2</w:t>
+                <w:noProof/>
+              </w:rPr>
+              <w:t>10</w:t>
             </w:r>
             <w:r>
               <w:rPr>
@@ -7151,7 +7231,7 @@
 </file>
 
 <file path=word/footnotes.xml><?xml version="1.0" encoding="utf-8"?>
-<w:footnotes xmlns:wpc="http://schemas.microsoft.com/office/word/2010/wordprocessingCanvas" xmlns:cx="http://schemas.microsoft.com/office/drawing/2014/chartex" xmlns:cx1="http://schemas.microsoft.com/office/drawing/2015/9/8/chartex" xmlns:cx2="http://schemas.microsoft.com/office/drawing/2015/10/21/chartex" xmlns:cx3="http://schemas.microsoft.com/office/drawing/2016/5/9/chartex" xmlns:cx4="http://schemas.microsoft.com/office/drawing/2016/5/10/chartex" xmlns:cx5="http://schemas.microsoft.com/office/drawing/2016/5/11/chartex" xmlns:cx6="http://schemas.microsoft.com/office/drawing/2016/5/12/chartex" xmlns:cx7="http://schemas.microsoft.com/office/drawing/2016/5/13/chartex" xmlns:cx8="http://schemas.microsoft.com/office/drawing/2016/5/14/chartex" xmlns:mc="http://schemas.openxmlformats.org/markup-compatibility/2006" xmlns:aink="http://schemas.microsoft.com/office/drawing/2016/ink" xmlns:am3d="http://schemas.microsoft.com/office/drawing/2017/model3d" xmlns:o="urn:schemas-microsoft-com:office:office" xmlns:r="http://schemas.openxmlformats.org/officeDocument/2006/relationships" xmlns:m="http://schemas.openxmlformats.org/officeDocument/2006/math" xmlns:v="urn:schemas-microsoft-com:vml" xmlns:wp14="http://schemas.microsoft.com/office/word/2010/wordprocessingDrawing" xmlns:wp="http://schemas.openxmlformats.org/drawingml/2006/wordprocessingDrawing" xmlns:w10="urn:schemas-microsoft-com:office:word" xmlns:w="http://schemas.openxmlformats.org/wordprocessingml/2006/main" xmlns:w14="http://schemas.microsoft.com/office/word/2010/wordml" xmlns:w15="http://schemas.microsoft.com/office/word/2012/wordml" xmlns:w16cex="http://schemas.microsoft.com/office/word/2018/wordml/cex" xmlns:w16cid="http://schemas.microsoft.com/office/word/2016/wordml/cid" xmlns:w16="http://schemas.microsoft.com/office/word/2018/wordml" xmlns:w16sdtdh="http://schemas.microsoft.com/office/word/2020/wordml/sdtdatahash" xmlns:w16se="http://schemas.microsoft.com/office/word/2015/wordml/symex" xmlns:wpg="http://schemas.microsoft.com/office/word/2010/wordprocessingGroup" xmlns:wpi="http://schemas.microsoft.com/office/word/2010/wordprocessingInk" xmlns:wne="http://schemas.microsoft.com/office/word/2006/wordml" xmlns:wps="http://schemas.microsoft.com/office/word/2010/wordprocessingShape" mc:Ignorable="w14 w15 w16se w16cid w16 w16cex w16sdtdh wp14">
+<w:footnotes xmlns:wpc="http://schemas.microsoft.com/office/word/2010/wordprocessingCanvas" xmlns:mc="http://schemas.openxmlformats.org/markup-compatibility/2006" xmlns:o="urn:schemas-microsoft-com:office:office" xmlns:r="http://schemas.openxmlformats.org/officeDocument/2006/relationships" xmlns:m="http://schemas.openxmlformats.org/officeDocument/2006/math" xmlns:v="urn:schemas-microsoft-com:vml" xmlns:wp14="http://schemas.microsoft.com/office/word/2010/wordprocessingDrawing" xmlns:wp="http://schemas.openxmlformats.org/drawingml/2006/wordprocessingDrawing" xmlns:w10="urn:schemas-microsoft-com:office:word" xmlns:w="http://schemas.openxmlformats.org/wordprocessingml/2006/main" xmlns:w14="http://schemas.microsoft.com/office/word/2010/wordml" xmlns:w15="http://schemas.microsoft.com/office/word/2012/wordml" xmlns:wpg="http://schemas.microsoft.com/office/word/2010/wordprocessingGroup" xmlns:wpi="http://schemas.microsoft.com/office/word/2010/wordprocessingInk" xmlns:wne="http://schemas.microsoft.com/office/word/2006/wordml" xmlns:wps="http://schemas.microsoft.com/office/word/2010/wordprocessingShape" mc:Ignorable="w14 w15 wp14">
   <w:footnote w:type="separator" w:id="-1">
     <w:p>
       <w:pPr>
@@ -7176,7 +7256,7 @@
 </file>
 
 <file path=word/numbering.xml><?xml version="1.0" encoding="utf-8"?>
-<w:numbering xmlns:wpc="http://schemas.microsoft.com/office/word/2010/wordprocessingCanvas" xmlns:cx="http://schemas.microsoft.com/office/drawing/2014/chartex" xmlns:cx1="http://schemas.microsoft.com/office/drawing/2015/9/8/chartex" xmlns:cx2="http://schemas.microsoft.com/office/drawing/2015/10/21/chartex" xmlns:cx3="http://schemas.microsoft.com/office/drawing/2016/5/9/chartex" xmlns:cx4="http://schemas.microsoft.com/office/drawing/2016/5/10/chartex" xmlns:cx5="http://schemas.microsoft.com/office/drawing/2016/5/11/chartex" xmlns:cx6="http://schemas.microsoft.com/office/drawing/2016/5/12/chartex" xmlns:cx7="http://schemas.microsoft.com/office/drawing/2016/5/13/chartex" xmlns:cx8="http://schemas.microsoft.com/office/drawing/2016/5/14/chartex" xmlns:mc="http://schemas.openxmlformats.org/markup-compatibility/2006" xmlns:aink="http://schemas.microsoft.com/office/drawing/2016/ink" xmlns:am3d="http://schemas.microsoft.com/office/drawing/2017/model3d" xmlns:o="urn:schemas-microsoft-com:office:office" xmlns:r="http://schemas.openxmlformats.org/officeDocument/2006/relationships" xmlns:m="http://schemas.openxmlformats.org/officeDocument/2006/math" xmlns:v="urn:schemas-microsoft-com:vml" xmlns:wp14="http://schemas.microsoft.com/office/word/2010/wordprocessingDrawing" xmlns:wp="http://schemas.openxmlformats.org/drawingml/2006/wordprocessingDrawing" xmlns:w10="urn:schemas-microsoft-com:office:word" xmlns:w="http://schemas.openxmlformats.org/wordprocessingml/2006/main" xmlns:w14="http://schemas.microsoft.com/office/word/2010/wordml" xmlns:w15="http://schemas.microsoft.com/office/word/2012/wordml" xmlns:w16cex="http://schemas.microsoft.com/office/word/2018/wordml/cex" xmlns:w16cid="http://schemas.microsoft.com/office/word/2016/wordml/cid" xmlns:w16="http://schemas.microsoft.com/office/word/2018/wordml" xmlns:w16sdtdh="http://schemas.microsoft.com/office/word/2020/wordml/sdtdatahash" xmlns:w16se="http://schemas.microsoft.com/office/word/2015/wordml/symex" xmlns:wpg="http://schemas.microsoft.com/office/word/2010/wordprocessingGroup" xmlns:wpi="http://schemas.microsoft.com/office/word/2010/wordprocessingInk" xmlns:wne="http://schemas.microsoft.com/office/word/2006/wordml" xmlns:wps="http://schemas.microsoft.com/office/word/2010/wordprocessingShape" mc:Ignorable="w14 w15 w16se w16cid w16 w16cex w16sdtdh wp14">
+<w:numbering xmlns:wpc="http://schemas.microsoft.com/office/word/2010/wordprocessingCanvas" xmlns:mc="http://schemas.openxmlformats.org/markup-compatibility/2006" xmlns:o="urn:schemas-microsoft-com:office:office" xmlns:r="http://schemas.openxmlformats.org/officeDocument/2006/relationships" xmlns:m="http://schemas.openxmlformats.org/officeDocument/2006/math" xmlns:v="urn:schemas-microsoft-com:vml" xmlns:wp14="http://schemas.microsoft.com/office/word/2010/wordprocessingDrawing" xmlns:wp="http://schemas.openxmlformats.org/drawingml/2006/wordprocessingDrawing" xmlns:w10="urn:schemas-microsoft-com:office:word" xmlns:w="http://schemas.openxmlformats.org/wordprocessingml/2006/main" xmlns:w14="http://schemas.microsoft.com/office/word/2010/wordml" xmlns:w15="http://schemas.microsoft.com/office/word/2012/wordml" xmlns:wpg="http://schemas.microsoft.com/office/word/2010/wordprocessingGroup" xmlns:wpi="http://schemas.microsoft.com/office/word/2010/wordprocessingInk" xmlns:wne="http://schemas.microsoft.com/office/word/2006/wordml" xmlns:wps="http://schemas.microsoft.com/office/word/2010/wordprocessingShape" mc:Ignorable="w14 w15 wp14">
   <w:abstractNum w:abstractNumId="0" w15:restartNumberingAfterBreak="0">
     <w:nsid w:val="0980121B"/>
     <w:multiLevelType w:val="hybridMultilevel"/>
@@ -7761,7 +7841,7 @@
 </file>
 
 <file path=word/styles.xml><?xml version="1.0" encoding="utf-8"?>
-<w:styles xmlns:mc="http://schemas.openxmlformats.org/markup-compatibility/2006" xmlns:r="http://schemas.openxmlformats.org/officeDocument/2006/relationships" xmlns:w="http://schemas.openxmlformats.org/wordprocessingml/2006/main" xmlns:w14="http://schemas.microsoft.com/office/word/2010/wordml" xmlns:w15="http://schemas.microsoft.com/office/word/2012/wordml" xmlns:w16cex="http://schemas.microsoft.com/office/word/2018/wordml/cex" xmlns:w16cid="http://schemas.microsoft.com/office/word/2016/wordml/cid" xmlns:w16="http://schemas.microsoft.com/office/word/2018/wordml" xmlns:w16sdtdh="http://schemas.microsoft.com/office/word/2020/wordml/sdtdatahash" xmlns:w16se="http://schemas.microsoft.com/office/word/2015/wordml/symex" mc:Ignorable="w14 w15 w16se w16cid w16 w16cex w16sdtdh">
+<w:styles xmlns:mc="http://schemas.openxmlformats.org/markup-compatibility/2006" xmlns:r="http://schemas.openxmlformats.org/officeDocument/2006/relationships" xmlns:w="http://schemas.openxmlformats.org/wordprocessingml/2006/main" xmlns:w14="http://schemas.microsoft.com/office/word/2010/wordml" xmlns:w15="http://schemas.microsoft.com/office/word/2012/wordml" mc:Ignorable="w14 w15">
   <w:docDefaults>
     <w:rPrDefault>
       <w:rPr>
@@ -7777,7 +7857,7 @@
       </w:pPr>
     </w:pPrDefault>
   </w:docDefaults>
-  <w:latentStyles w:defLockedState="0" w:defUIPriority="99" w:defSemiHidden="0" w:defUnhideWhenUsed="0" w:defQFormat="0" w:count="376">
+  <w:latentStyles w:defLockedState="0" w:defUIPriority="99" w:defSemiHidden="0" w:defUnhideWhenUsed="0" w:defQFormat="0" w:count="371">
     <w:lsdException w:name="Normal" w:uiPriority="0" w:qFormat="1"/>
     <w:lsdException w:name="heading 1" w:uiPriority="9" w:qFormat="1"/>
     <w:lsdException w:name="heading 2" w:semiHidden="1" w:uiPriority="9" w:unhideWhenUsed="1" w:qFormat="1"/>
@@ -8149,11 +8229,6 @@
     <w:lsdException w:name="List Table 5 Dark Accent 6" w:uiPriority="50"/>
     <w:lsdException w:name="List Table 6 Colorful Accent 6" w:uiPriority="51"/>
     <w:lsdException w:name="List Table 7 Colorful Accent 6" w:uiPriority="52"/>
-    <w:lsdException w:name="Mention" w:semiHidden="1" w:unhideWhenUsed="1"/>
-    <w:lsdException w:name="Smart Hyperlink" w:semiHidden="1" w:unhideWhenUsed="1"/>
-    <w:lsdException w:name="Hashtag" w:semiHidden="1" w:unhideWhenUsed="1"/>
-    <w:lsdException w:name="Unresolved Mention" w:semiHidden="1" w:unhideWhenUsed="1"/>
-    <w:lsdException w:name="Smart Link" w:semiHidden="1" w:unhideWhenUsed="1"/>
   </w:latentStyles>
   <w:style w:type="paragraph" w:default="1" w:styleId="Normal">
     <w:name w:val="Normal"/>
@@ -8727,7 +8802,7 @@
 </file>
 
 <file path=customXml/itemProps2.xml><?xml version="1.0" encoding="utf-8"?>
-<ds:datastoreItem xmlns:ds="http://schemas.openxmlformats.org/officeDocument/2006/customXml" ds:itemID="{83AB643C-BE06-48C3-B59E-5ADDFC4788ED}">
+<ds:datastoreItem xmlns:ds="http://schemas.openxmlformats.org/officeDocument/2006/customXml" ds:itemID="{C193169C-C1AC-4985-ADBB-2FB68FC42511}">
   <ds:schemaRefs>
     <ds:schemaRef ds:uri="http://schemas.openxmlformats.org/officeDocument/2006/bibliography"/>
   </ds:schemaRefs>

</xml_diff>